<commit_message>
updates to test plan
</commit_message>
<xml_diff>
--- a/src/Clearance Optimisation Test Plan.docx
+++ b/src/Clearance Optimisation Test Plan.docx
@@ -1,6 +1,6 @@
 
 <file path=word/document.xml><?xml version="1.0" encoding="utf-8"?>
-<w:document xmlns:wpc="http://schemas.microsoft.com/office/word/2010/wordprocessingCanvas" xmlns:cx="http://schemas.microsoft.com/office/drawing/2014/chartex" xmlns:cx1="http://schemas.microsoft.com/office/drawing/2015/9/8/chartex" xmlns:cx2="http://schemas.microsoft.com/office/drawing/2015/10/21/chartex" xmlns:cx3="http://schemas.microsoft.com/office/drawing/2016/5/9/chartex" xmlns:cx4="http://schemas.microsoft.com/office/drawing/2016/5/10/chartex" xmlns:cx5="http://schemas.microsoft.com/office/drawing/2016/5/11/chartex" xmlns:cx6="http://schemas.microsoft.com/office/drawing/2016/5/12/chartex" xmlns:cx7="http://schemas.microsoft.com/office/drawing/2016/5/13/chartex" xmlns:cx8="http://schemas.microsoft.com/office/drawing/2016/5/14/chartex" xmlns:mc="http://schemas.openxmlformats.org/markup-compatibility/2006" xmlns:o="urn:schemas-microsoft-com:office:office" xmlns:r="http://schemas.openxmlformats.org/officeDocument/2006/relationships" xmlns:m="http://schemas.openxmlformats.org/officeDocument/2006/math" xmlns:v="urn:schemas-microsoft-com:vml" xmlns:wp14="http://schemas.microsoft.com/office/word/2010/wordprocessingDrawing" xmlns:wp="http://schemas.openxmlformats.org/drawingml/2006/wordprocessingDrawing" xmlns:w10="urn:schemas-microsoft-com:office:word" xmlns:w="http://schemas.openxmlformats.org/wordprocessingml/2006/main" xmlns:w14="http://schemas.microsoft.com/office/word/2010/wordml" xmlns:w15="http://schemas.microsoft.com/office/word/2012/wordml" xmlns:w16se="http://schemas.microsoft.com/office/word/2015/wordml/symex" xmlns:wpg="http://schemas.microsoft.com/office/word/2010/wordprocessingGroup" xmlns:wpi="http://schemas.microsoft.com/office/word/2010/wordprocessingInk" xmlns:wne="http://schemas.microsoft.com/office/word/2006/wordml" xmlns:wps="http://schemas.microsoft.com/office/word/2010/wordprocessingShape" mc:Ignorable="w14 w15 w16se wp14">
+<w:document xmlns:wpc="http://schemas.microsoft.com/office/word/2010/wordprocessingCanvas" xmlns:mo="http://schemas.microsoft.com/office/mac/office/2008/main" xmlns:mc="http://schemas.openxmlformats.org/markup-compatibility/2006" xmlns:mv="urn:schemas-microsoft-com:mac:vml" xmlns:o="urn:schemas-microsoft-com:office:office" xmlns:r="http://schemas.openxmlformats.org/officeDocument/2006/relationships" xmlns:m="http://schemas.openxmlformats.org/officeDocument/2006/math" xmlns:v="urn:schemas-microsoft-com:vml" xmlns:wp14="http://schemas.microsoft.com/office/word/2010/wordprocessingDrawing" xmlns:wp="http://schemas.openxmlformats.org/drawingml/2006/wordprocessingDrawing" xmlns:w10="urn:schemas-microsoft-com:office:word" xmlns:w="http://schemas.openxmlformats.org/wordprocessingml/2006/main" xmlns:w14="http://schemas.microsoft.com/office/word/2010/wordml" xmlns:w15="http://schemas.microsoft.com/office/word/2012/wordml" xmlns:wpg="http://schemas.microsoft.com/office/word/2010/wordprocessingGroup" xmlns:wpi="http://schemas.microsoft.com/office/word/2010/wordprocessingInk" xmlns:wne="http://schemas.microsoft.com/office/word/2006/wordml" xmlns:wps="http://schemas.microsoft.com/office/word/2010/wordprocessingShape" mc:Ignorable="w14 w15 wp14">
   <w:body>
     <w:p>
       <w:pPr>
@@ -154,7 +154,7 @@
               </wp:anchor>
             </w:drawing>
           </mc:Choice>
-          <mc:Fallback>
+          <mc:Fallback xmlns:w16se="http://schemas.microsoft.com/office/word/2015/wordml/symex" xmlns:cx8="http://schemas.microsoft.com/office/drawing/2016/5/14/chartex" xmlns:cx7="http://schemas.microsoft.com/office/drawing/2016/5/13/chartex" xmlns:cx6="http://schemas.microsoft.com/office/drawing/2016/5/12/chartex" xmlns:cx5="http://schemas.microsoft.com/office/drawing/2016/5/11/chartex" xmlns:cx4="http://schemas.microsoft.com/office/drawing/2016/5/10/chartex" xmlns:cx3="http://schemas.microsoft.com/office/drawing/2016/5/9/chartex" xmlns:cx2="http://schemas.microsoft.com/office/drawing/2015/10/21/chartex" xmlns:cx1="http://schemas.microsoft.com/office/drawing/2015/9/8/chartex" xmlns:cx="http://schemas.microsoft.com/office/drawing/2014/chartex">
             <w:pict>
               <v:shapetype w14:anchorId="5BF6653E" id="_x0000_t202" coordsize="21600,21600" o:spt="202" path="m,l,21600r21600,l21600,xe">
                 <v:stroke joinstyle="miter"/>
@@ -314,7 +314,7 @@
               </wp:anchor>
             </w:drawing>
           </mc:Choice>
-          <mc:Fallback xmlns:mo="http://schemas.microsoft.com/office/mac/office/2008/main" xmlns:mv="urn:schemas-microsoft-com:mac:vml">
+          <mc:Fallback xmlns:w16se="http://schemas.microsoft.com/office/word/2015/wordml/symex" xmlns:cx8="http://schemas.microsoft.com/office/drawing/2016/5/14/chartex" xmlns:cx7="http://schemas.microsoft.com/office/drawing/2016/5/13/chartex" xmlns:cx6="http://schemas.microsoft.com/office/drawing/2016/5/12/chartex" xmlns:cx5="http://schemas.microsoft.com/office/drawing/2016/5/11/chartex" xmlns:cx4="http://schemas.microsoft.com/office/drawing/2016/5/10/chartex" xmlns:cx3="http://schemas.microsoft.com/office/drawing/2016/5/9/chartex" xmlns:cx2="http://schemas.microsoft.com/office/drawing/2015/10/21/chartex" xmlns:cx1="http://schemas.microsoft.com/office/drawing/2015/9/8/chartex" xmlns:cx="http://schemas.microsoft.com/office/drawing/2014/chartex">
             <w:pict>
               <v:rect w14:anchorId="1B3816B8" id="Rectangle 4" o:spid="_x0000_s1026" style="position:absolute;margin-left:-82.8pt;margin-top:-80.65pt;width:605.75pt;height:495.1pt;z-index:251655165;visibility:visible;mso-wrap-style:square;mso-width-percent:0;mso-height-percent:0;mso-wrap-distance-left:9pt;mso-wrap-distance-top:0;mso-wrap-distance-right:9pt;mso-wrap-distance-bottom:0;mso-position-horizontal:absolute;mso-position-horizontal-relative:margin;mso-position-vertical:absolute;mso-position-vertical-relative:margin;mso-width-percent:0;mso-height-percent:0;mso-width-relative:margin;mso-height-relative:margin;v-text-anchor:middle" o:gfxdata="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" fillcolor="white [3212]" stroked="f" strokeweight="1pt">
                 <v:fill opacity="34181f"/>
@@ -550,8 +550,6 @@
           <w:szCs w:val="28"/>
         </w:rPr>
       </w:pPr>
-      <w:bookmarkStart w:id="0" w:name="_GoBack"/>
-      <w:bookmarkEnd w:id="0"/>
     </w:p>
     <w:p>
       <w:pPr>
@@ -639,6 +637,7 @@
     </w:p>
     <w:p>
       <w:pPr>
+        <w:outlineLvl w:val="0"/>
         <w:rPr>
           <w:rFonts w:ascii="Quicksand" w:hAnsi="Quicksand"/>
           <w:color w:val="000000" w:themeColor="text1"/>
@@ -652,6 +651,7 @@
           <w:color w:val="000000" w:themeColor="text1"/>
           <w:sz w:val="28"/>
           <w:szCs w:val="28"/>
+          <w:highlight w:val="red"/>
         </w:rPr>
         <w:lastRenderedPageBreak/>
         <w:t>B</w:t>
@@ -664,6 +664,7 @@
           <w:color w:val="000000" w:themeColor="text1"/>
           <w:sz w:val="28"/>
           <w:szCs w:val="28"/>
+          <w:highlight w:val="red"/>
         </w:rPr>
         <w:t>ACK</w:t>
       </w:r>
@@ -675,6 +676,7 @@
           <w:color w:val="000000" w:themeColor="text1"/>
           <w:sz w:val="28"/>
           <w:szCs w:val="28"/>
+          <w:highlight w:val="red"/>
         </w:rPr>
         <w:t>GROUND</w:t>
       </w:r>
@@ -1166,6 +1168,7 @@
     </w:p>
     <w:p>
       <w:pPr>
+        <w:outlineLvl w:val="0"/>
         <w:rPr>
           <w:rFonts w:ascii="Quicksand" w:hAnsi="Quicksand"/>
           <w:b/>
@@ -1181,6 +1184,7 @@
           <w:bCs/>
           <w:sz w:val="28"/>
           <w:szCs w:val="28"/>
+          <w:highlight w:val="red"/>
         </w:rPr>
         <w:t>O</w:t>
       </w:r>
@@ -1191,6 +1195,7 @@
           <w:bCs/>
           <w:sz w:val="28"/>
           <w:szCs w:val="28"/>
+          <w:highlight w:val="red"/>
         </w:rPr>
         <w:t>BJECTIVE</w:t>
       </w:r>
@@ -1714,6 +1719,7 @@
     </w:p>
     <w:p>
       <w:pPr>
+        <w:outlineLvl w:val="0"/>
         <w:rPr>
           <w:rFonts w:ascii="Quicksand" w:hAnsi="Quicksand"/>
           <w:b/>
@@ -1729,6 +1735,7 @@
           <w:bCs/>
           <w:sz w:val="28"/>
           <w:szCs w:val="28"/>
+          <w:highlight w:val="red"/>
         </w:rPr>
         <w:t>VARIANTS</w:t>
       </w:r>
@@ -1838,6 +1845,7 @@
                 <w:rFonts w:asciiTheme="majorHAnsi" w:hAnsiTheme="majorHAnsi"/>
                 <w:sz w:val="20"/>
                 <w:szCs w:val="16"/>
+                <w:highlight w:val="yellow"/>
               </w:rPr>
               <w:t xml:space="preserve">Variation #1 </w:t>
             </w:r>
@@ -1846,8 +1854,17 @@
                 <w:rFonts w:asciiTheme="majorHAnsi" w:hAnsiTheme="majorHAnsi"/>
                 <w:sz w:val="20"/>
                 <w:szCs w:val="16"/>
-              </w:rPr>
-              <w:t xml:space="preserve">Shop by size banner </w:t>
+                <w:highlight w:val="yellow"/>
+              </w:rPr>
+              <w:t>Shop by size banner</w:t>
+            </w:r>
+            <w:r>
+              <w:rPr>
+                <w:rFonts w:asciiTheme="majorHAnsi" w:hAnsiTheme="majorHAnsi"/>
+                <w:sz w:val="20"/>
+                <w:szCs w:val="16"/>
+              </w:rPr>
+              <w:t xml:space="preserve"> </w:t>
             </w:r>
           </w:p>
           <w:p>
@@ -1864,30 +1881,16 @@
                 <w:rFonts w:asciiTheme="majorHAnsi" w:hAnsiTheme="majorHAnsi"/>
                 <w:sz w:val="20"/>
                 <w:szCs w:val="16"/>
-              </w:rPr>
-              <w:t>Variation #</w:t>
+                <w:highlight w:val="yellow"/>
+              </w:rPr>
+              <w:t xml:space="preserve">Variation #2 </w:t>
             </w:r>
             <w:r>
               <w:rPr>
                 <w:rFonts w:asciiTheme="majorHAnsi" w:hAnsiTheme="majorHAnsi"/>
                 <w:sz w:val="20"/>
                 <w:szCs w:val="16"/>
-              </w:rPr>
-              <w:t>2</w:t>
-            </w:r>
-            <w:r>
-              <w:rPr>
-                <w:rFonts w:asciiTheme="majorHAnsi" w:hAnsiTheme="majorHAnsi"/>
-                <w:sz w:val="20"/>
-                <w:szCs w:val="16"/>
-              </w:rPr>
-              <w:t xml:space="preserve"> </w:t>
-            </w:r>
-            <w:r>
-              <w:rPr>
-                <w:rFonts w:asciiTheme="majorHAnsi" w:hAnsiTheme="majorHAnsi"/>
-                <w:sz w:val="20"/>
-                <w:szCs w:val="16"/>
+                <w:highlight w:val="yellow"/>
               </w:rPr>
               <w:t>Shop by size banner and ‘Sale &amp; Clearance’</w:t>
             </w:r>
@@ -1941,6 +1944,7 @@
     </w:p>
     <w:p>
       <w:pPr>
+        <w:outlineLvl w:val="0"/>
         <w:rPr>
           <w:rFonts w:ascii="Quicksand" w:hAnsi="Quicksand"/>
           <w:b/>
@@ -1956,6 +1960,7 @@
           <w:bCs/>
           <w:sz w:val="28"/>
           <w:szCs w:val="28"/>
+          <w:highlight w:val="red"/>
         </w:rPr>
         <w:lastRenderedPageBreak/>
         <w:t>TARGETING</w:t>
@@ -2050,6 +2055,7 @@
                 <w:rFonts w:asciiTheme="majorHAnsi" w:eastAsia="Times New Roman" w:hAnsiTheme="majorHAnsi" w:cs="Times New Roman"/>
                 <w:sz w:val="20"/>
                 <w:szCs w:val="20"/>
+                <w:highlight w:val="yellow"/>
                 <w:lang w:eastAsia="en-GB"/>
               </w:rPr>
               <w:t>http://www.laredoute.co.uk/</w:t>
@@ -2162,30 +2168,25 @@
                 <w:rFonts w:asciiTheme="majorHAnsi" w:hAnsiTheme="majorHAnsi" w:cstheme="majorHAnsi"/>
                 <w:color w:val="000000"/>
                 <w:sz w:val="20"/>
-              </w:rPr>
-              <w:t xml:space="preserve">Shop ALL </w:t>
+                <w:highlight w:val="yellow"/>
+              </w:rPr>
+              <w:t>Shop ALL Women’s</w:t>
             </w:r>
             <w:r>
               <w:rPr>
                 <w:rFonts w:asciiTheme="majorHAnsi" w:hAnsiTheme="majorHAnsi" w:cstheme="majorHAnsi"/>
                 <w:color w:val="000000"/>
                 <w:sz w:val="20"/>
-              </w:rPr>
-              <w:t>Women’s</w:t>
+                <w:highlight w:val="yellow"/>
+              </w:rPr>
+              <w:t xml:space="preserve"> Clothing</w:t>
             </w:r>
             <w:r>
               <w:rPr>
                 <w:rFonts w:asciiTheme="majorHAnsi" w:hAnsiTheme="majorHAnsi" w:cstheme="majorHAnsi"/>
                 <w:color w:val="000000"/>
                 <w:sz w:val="20"/>
-              </w:rPr>
-              <w:t xml:space="preserve"> Clothing</w:t>
-            </w:r>
-            <w:r>
-              <w:rPr>
-                <w:rFonts w:asciiTheme="majorHAnsi" w:hAnsiTheme="majorHAnsi" w:cstheme="majorHAnsi"/>
-                <w:color w:val="000000"/>
-                <w:sz w:val="20"/>
+                <w:highlight w:val="yellow"/>
               </w:rPr>
               <w:t xml:space="preserve"> by size</w:t>
             </w:r>
@@ -2209,7 +2210,7 @@
               </w:rPr>
               <w:t xml:space="preserve"> </w:t>
             </w:r>
-            <w:hyperlink r:id="rId10" w:history="1">
+            <w:hyperlink r:id="rId10" w:anchor="shoppingtool=treestructureflyout" w:history="1">
               <w:r>
                 <w:rPr>
                   <w:rStyle w:val="Hyperlink"/>
@@ -2237,6 +2238,7 @@
                 <w:rFonts w:asciiTheme="majorHAnsi" w:hAnsiTheme="majorHAnsi" w:cstheme="majorHAnsi"/>
                 <w:color w:val="000000"/>
                 <w:sz w:val="20"/>
+                <w:highlight w:val="yellow"/>
               </w:rPr>
               <w:t>Shop ALL Cardigans by size</w:t>
             </w:r>
@@ -2252,7 +2254,7 @@
                 <w:sz w:val="20"/>
               </w:rPr>
             </w:pPr>
-            <w:hyperlink r:id="rId11" w:history="1">
+            <w:hyperlink r:id="rId11" w:anchor="shoppingtool=treestructureguidednavigation" w:history="1">
               <w:r>
                 <w:rPr>
                   <w:rStyle w:val="Hyperlink"/>
@@ -2287,21 +2289,32 @@
                 <w:color w:val="000000"/>
                 <w:sz w:val="20"/>
               </w:rPr>
-              <w:t xml:space="preserve"> Shop ALL </w:t>
+              <w:t> </w:t>
             </w:r>
             <w:r>
               <w:rPr>
                 <w:rFonts w:asciiTheme="majorHAnsi" w:hAnsiTheme="majorHAnsi" w:cstheme="majorHAnsi"/>
                 <w:color w:val="000000"/>
                 <w:sz w:val="20"/>
-              </w:rPr>
-              <w:t>C</w:t>
+                <w:highlight w:val="yellow"/>
+              </w:rPr>
+              <w:t xml:space="preserve">Shop ALL </w:t>
             </w:r>
             <w:r>
               <w:rPr>
                 <w:rFonts w:asciiTheme="majorHAnsi" w:hAnsiTheme="majorHAnsi" w:cstheme="majorHAnsi"/>
                 <w:color w:val="000000"/>
                 <w:sz w:val="20"/>
+                <w:highlight w:val="yellow"/>
+              </w:rPr>
+              <w:t>C</w:t>
+            </w:r>
+            <w:r>
+              <w:rPr>
+                <w:rFonts w:asciiTheme="majorHAnsi" w:hAnsiTheme="majorHAnsi" w:cstheme="majorHAnsi"/>
+                <w:color w:val="000000"/>
+                <w:sz w:val="20"/>
+                <w:highlight w:val="yellow"/>
               </w:rPr>
               <w:t>oats by size</w:t>
             </w:r>
@@ -2317,7 +2330,7 @@
                 <w:sz w:val="20"/>
               </w:rPr>
             </w:pPr>
-            <w:hyperlink r:id="rId12" w:history="1">
+            <w:hyperlink r:id="rId12" w:anchor="shoppingtool=treestructureguidednavigation" w:history="1">
               <w:r>
                 <w:rPr>
                   <w:rStyle w:val="Hyperlink"/>
@@ -2359,6 +2372,7 @@
                 <w:rFonts w:asciiTheme="majorHAnsi" w:hAnsiTheme="majorHAnsi" w:cstheme="majorHAnsi"/>
                 <w:color w:val="000000"/>
                 <w:sz w:val="20"/>
+                <w:highlight w:val="yellow"/>
               </w:rPr>
               <w:t>Shop ALL D</w:t>
             </w:r>
@@ -2367,6 +2381,7 @@
                 <w:rFonts w:asciiTheme="majorHAnsi" w:hAnsiTheme="majorHAnsi" w:cstheme="majorHAnsi"/>
                 <w:color w:val="000000"/>
                 <w:sz w:val="20"/>
+                <w:highlight w:val="yellow"/>
               </w:rPr>
               <w:t>resses by size</w:t>
             </w:r>
@@ -2382,7 +2397,7 @@
                 <w:sz w:val="20"/>
               </w:rPr>
             </w:pPr>
-            <w:hyperlink r:id="rId13" w:history="1">
+            <w:hyperlink r:id="rId13" w:anchor="shoppingtool=treestructureguidednavigation" w:history="1">
               <w:r>
                 <w:rPr>
                   <w:rStyle w:val="Hyperlink"/>
@@ -2424,6 +2439,7 @@
                 <w:rFonts w:asciiTheme="majorHAnsi" w:hAnsiTheme="majorHAnsi" w:cstheme="majorHAnsi"/>
                 <w:color w:val="000000"/>
                 <w:sz w:val="20"/>
+                <w:highlight w:val="yellow"/>
               </w:rPr>
               <w:t>Shop ALL Jackets by size</w:t>
             </w:r>
@@ -2439,7 +2455,7 @@
                 <w:sz w:val="20"/>
               </w:rPr>
             </w:pPr>
-            <w:hyperlink r:id="rId14" w:history="1">
+            <w:hyperlink r:id="rId14" w:anchor="shoppingtool=treestructureguidednavigation" w:history="1">
               <w:r>
                 <w:rPr>
                   <w:rStyle w:val="Hyperlink"/>
@@ -2461,6 +2477,7 @@
                 <w:rFonts w:asciiTheme="majorHAnsi" w:hAnsiTheme="majorHAnsi" w:cstheme="majorHAnsi"/>
                 <w:color w:val="000000"/>
                 <w:sz w:val="20"/>
+                <w:highlight w:val="yellow"/>
               </w:rPr>
               <w:t>Shop ALL Jeans by size</w:t>
             </w:r>
@@ -2476,7 +2493,7 @@
                 <w:sz w:val="20"/>
               </w:rPr>
             </w:pPr>
-            <w:hyperlink r:id="rId15" w:history="1">
+            <w:hyperlink r:id="rId15" w:anchor="shoppingtool=treestructureguidednavigation" w:history="1">
               <w:r>
                 <w:rPr>
                   <w:rStyle w:val="Hyperlink"/>
@@ -2518,6 +2535,7 @@
                 <w:rFonts w:asciiTheme="majorHAnsi" w:hAnsiTheme="majorHAnsi" w:cstheme="majorHAnsi"/>
                 <w:color w:val="000000"/>
                 <w:sz w:val="20"/>
+                <w:highlight w:val="yellow"/>
               </w:rPr>
               <w:t xml:space="preserve">Shop ALL Jumpers and </w:t>
             </w:r>
@@ -2526,6 +2544,7 @@
                 <w:rFonts w:asciiTheme="majorHAnsi" w:hAnsiTheme="majorHAnsi" w:cstheme="majorHAnsi"/>
                 <w:color w:val="000000"/>
                 <w:sz w:val="20"/>
+                <w:highlight w:val="yellow"/>
               </w:rPr>
               <w:t>K</w:t>
             </w:r>
@@ -2534,6 +2553,7 @@
                 <w:rFonts w:asciiTheme="majorHAnsi" w:hAnsiTheme="majorHAnsi" w:cstheme="majorHAnsi"/>
                 <w:color w:val="000000"/>
                 <w:sz w:val="20"/>
+                <w:highlight w:val="yellow"/>
               </w:rPr>
               <w:t>nitwear</w:t>
             </w:r>
@@ -2549,7 +2569,7 @@
                 <w:sz w:val="20"/>
               </w:rPr>
             </w:pPr>
-            <w:hyperlink r:id="rId16" w:history="1">
+            <w:hyperlink r:id="rId16" w:anchor="shoppingtool=treestructureguidednavigation" w:history="1">
               <w:r>
                 <w:rPr>
                   <w:rStyle w:val="Hyperlink"/>
@@ -2591,6 +2611,7 @@
                 <w:rFonts w:asciiTheme="majorHAnsi" w:hAnsiTheme="majorHAnsi" w:cstheme="majorHAnsi"/>
                 <w:color w:val="000000"/>
                 <w:sz w:val="20"/>
+                <w:highlight w:val="yellow"/>
               </w:rPr>
               <w:t xml:space="preserve">Shop ALL Lingerie and </w:t>
             </w:r>
@@ -2599,6 +2620,7 @@
                 <w:rFonts w:asciiTheme="majorHAnsi" w:hAnsiTheme="majorHAnsi" w:cstheme="majorHAnsi"/>
                 <w:color w:val="000000"/>
                 <w:sz w:val="20"/>
+                <w:highlight w:val="yellow"/>
               </w:rPr>
               <w:t>N</w:t>
             </w:r>
@@ -2607,6 +2629,7 @@
                 <w:rFonts w:asciiTheme="majorHAnsi" w:hAnsiTheme="majorHAnsi" w:cstheme="majorHAnsi"/>
                 <w:color w:val="000000"/>
                 <w:sz w:val="20"/>
+                <w:highlight w:val="yellow"/>
               </w:rPr>
               <w:t>ightwear by size</w:t>
             </w:r>
@@ -2622,7 +2645,7 @@
                 <w:sz w:val="20"/>
               </w:rPr>
             </w:pPr>
-            <w:hyperlink r:id="rId17" w:history="1">
+            <w:hyperlink r:id="rId17" w:anchor="shoppingtool=treestructureguidednavigation" w:history="1">
               <w:r>
                 <w:rPr>
                   <w:rStyle w:val="Hyperlink"/>
@@ -2664,6 +2687,7 @@
                 <w:rFonts w:asciiTheme="majorHAnsi" w:hAnsiTheme="majorHAnsi" w:cstheme="majorHAnsi"/>
                 <w:color w:val="000000"/>
                 <w:sz w:val="20"/>
+                <w:highlight w:val="yellow"/>
               </w:rPr>
               <w:t xml:space="preserve">Shop ALL </w:t>
             </w:r>
@@ -2672,6 +2696,7 @@
                 <w:rFonts w:asciiTheme="majorHAnsi" w:hAnsiTheme="majorHAnsi" w:cstheme="majorHAnsi"/>
                 <w:color w:val="000000"/>
                 <w:sz w:val="20"/>
+                <w:highlight w:val="yellow"/>
               </w:rPr>
               <w:t>P</w:t>
             </w:r>
@@ -2680,6 +2705,7 @@
                 <w:rFonts w:asciiTheme="majorHAnsi" w:hAnsiTheme="majorHAnsi" w:cstheme="majorHAnsi"/>
                 <w:color w:val="000000"/>
                 <w:sz w:val="20"/>
+                <w:highlight w:val="yellow"/>
               </w:rPr>
               <w:t xml:space="preserve">laysuits and </w:t>
             </w:r>
@@ -2688,6 +2714,7 @@
                 <w:rFonts w:asciiTheme="majorHAnsi" w:hAnsiTheme="majorHAnsi" w:cstheme="majorHAnsi"/>
                 <w:color w:val="000000"/>
                 <w:sz w:val="20"/>
+                <w:highlight w:val="yellow"/>
               </w:rPr>
               <w:t>J</w:t>
             </w:r>
@@ -2696,6 +2723,7 @@
                 <w:rFonts w:asciiTheme="majorHAnsi" w:hAnsiTheme="majorHAnsi" w:cstheme="majorHAnsi"/>
                 <w:color w:val="000000"/>
                 <w:sz w:val="20"/>
+                <w:highlight w:val="yellow"/>
               </w:rPr>
               <w:t>umpsuits</w:t>
             </w:r>
@@ -2711,7 +2739,7 @@
                 <w:sz w:val="20"/>
               </w:rPr>
             </w:pPr>
-            <w:hyperlink r:id="rId18" w:history="1">
+            <w:hyperlink r:id="rId18" w:anchor="shoppingtool=treestructureguidednavigation" w:history="1">
               <w:r>
                 <w:rPr>
                   <w:rStyle w:val="Hyperlink"/>
@@ -2753,6 +2781,7 @@
                 <w:rFonts w:asciiTheme="majorHAnsi" w:hAnsiTheme="majorHAnsi" w:cstheme="majorHAnsi"/>
                 <w:color w:val="000000"/>
                 <w:sz w:val="20"/>
+                <w:highlight w:val="yellow"/>
               </w:rPr>
               <w:t>Shop ALL Plus size by size</w:t>
             </w:r>
@@ -2768,7 +2797,7 @@
                 <w:sz w:val="20"/>
               </w:rPr>
             </w:pPr>
-            <w:hyperlink r:id="rId19" w:history="1">
+            <w:hyperlink r:id="rId19" w:anchor="shoppingtool=treestructureguidednavigation" w:history="1">
               <w:r>
                 <w:rPr>
                   <w:rStyle w:val="Hyperlink"/>
@@ -2810,6 +2839,7 @@
                 <w:rFonts w:asciiTheme="majorHAnsi" w:hAnsiTheme="majorHAnsi" w:cstheme="majorHAnsi"/>
                 <w:color w:val="000000"/>
                 <w:sz w:val="20"/>
+                <w:highlight w:val="yellow"/>
               </w:rPr>
               <w:t>Shop ALL Shirts and Blouses by size</w:t>
             </w:r>
@@ -2825,7 +2855,7 @@
                 <w:sz w:val="20"/>
               </w:rPr>
             </w:pPr>
-            <w:hyperlink r:id="rId20" w:history="1">
+            <w:hyperlink r:id="rId20" w:anchor="shoppingtool=treestructureguidednavigation" w:history="1">
               <w:r>
                 <w:rPr>
                   <w:rStyle w:val="Hyperlink"/>
@@ -2867,6 +2897,7 @@
                 <w:rFonts w:asciiTheme="majorHAnsi" w:hAnsiTheme="majorHAnsi" w:cstheme="majorHAnsi"/>
                 <w:color w:val="000000"/>
                 <w:sz w:val="20"/>
+                <w:highlight w:val="yellow"/>
               </w:rPr>
               <w:t>Shop ALL S</w:t>
             </w:r>
@@ -2875,6 +2906,7 @@
                 <w:rFonts w:asciiTheme="majorHAnsi" w:hAnsiTheme="majorHAnsi" w:cstheme="majorHAnsi"/>
                 <w:color w:val="000000"/>
                 <w:sz w:val="20"/>
+                <w:highlight w:val="yellow"/>
               </w:rPr>
               <w:t xml:space="preserve">hoes and </w:t>
             </w:r>
@@ -2883,6 +2915,7 @@
                 <w:rFonts w:asciiTheme="majorHAnsi" w:hAnsiTheme="majorHAnsi" w:cstheme="majorHAnsi"/>
                 <w:color w:val="000000"/>
                 <w:sz w:val="20"/>
+                <w:highlight w:val="yellow"/>
               </w:rPr>
               <w:t>B</w:t>
             </w:r>
@@ -2891,6 +2924,7 @@
                 <w:rFonts w:asciiTheme="majorHAnsi" w:hAnsiTheme="majorHAnsi" w:cstheme="majorHAnsi"/>
                 <w:color w:val="000000"/>
                 <w:sz w:val="20"/>
+                <w:highlight w:val="yellow"/>
               </w:rPr>
               <w:t>oots by size</w:t>
             </w:r>
@@ -2906,7 +2940,7 @@
                 <w:sz w:val="20"/>
               </w:rPr>
             </w:pPr>
-            <w:hyperlink r:id="rId21" w:history="1">
+            <w:hyperlink r:id="rId21" w:anchor="shoppingtool=treestructureguidednavigation" w:history="1">
               <w:r>
                 <w:rPr>
                   <w:rStyle w:val="Hyperlink"/>
@@ -2948,6 +2982,7 @@
                 <w:rFonts w:asciiTheme="majorHAnsi" w:hAnsiTheme="majorHAnsi" w:cstheme="majorHAnsi"/>
                 <w:color w:val="000000"/>
                 <w:sz w:val="20"/>
+                <w:highlight w:val="yellow"/>
               </w:rPr>
               <w:t xml:space="preserve">Shop ALL </w:t>
             </w:r>
@@ -2956,6 +2991,7 @@
                 <w:rFonts w:asciiTheme="majorHAnsi" w:hAnsiTheme="majorHAnsi" w:cstheme="majorHAnsi"/>
                 <w:color w:val="000000"/>
                 <w:sz w:val="20"/>
+                <w:highlight w:val="yellow"/>
               </w:rPr>
               <w:t>Shorts and C</w:t>
             </w:r>
@@ -2964,6 +3000,7 @@
                 <w:rFonts w:asciiTheme="majorHAnsi" w:hAnsiTheme="majorHAnsi" w:cstheme="majorHAnsi"/>
                 <w:color w:val="000000"/>
                 <w:sz w:val="20"/>
+                <w:highlight w:val="yellow"/>
               </w:rPr>
               <w:t xml:space="preserve">ropped </w:t>
             </w:r>
@@ -2972,6 +3009,7 @@
                 <w:rFonts w:asciiTheme="majorHAnsi" w:hAnsiTheme="majorHAnsi" w:cstheme="majorHAnsi"/>
                 <w:color w:val="000000"/>
                 <w:sz w:val="20"/>
+                <w:highlight w:val="yellow"/>
               </w:rPr>
               <w:t>T</w:t>
             </w:r>
@@ -2980,6 +3018,7 @@
                 <w:rFonts w:asciiTheme="majorHAnsi" w:hAnsiTheme="majorHAnsi" w:cstheme="majorHAnsi"/>
                 <w:color w:val="000000"/>
                 <w:sz w:val="20"/>
+                <w:highlight w:val="yellow"/>
               </w:rPr>
               <w:t>rousers by size</w:t>
             </w:r>
@@ -2991,7 +3030,7 @@
               <w:spacing w:before="0" w:beforeAutospacing="0" w:after="0" w:afterAutospacing="0"/>
               <w:textAlignment w:val="baseline"/>
             </w:pPr>
-            <w:hyperlink r:id="rId22" w:history="1">
+            <w:hyperlink r:id="rId22" w:anchor="shoppingtool=treestructureguidednavigation" w:history="1">
               <w:r>
                 <w:rPr>
                   <w:rStyle w:val="Hyperlink"/>
@@ -3032,6 +3071,7 @@
                 <w:rFonts w:asciiTheme="majorHAnsi" w:hAnsiTheme="majorHAnsi" w:cstheme="majorHAnsi"/>
                 <w:color w:val="000000"/>
                 <w:sz w:val="20"/>
+                <w:highlight w:val="yellow"/>
               </w:rPr>
               <w:t>Shop ALL Skirts by sale</w:t>
             </w:r>
@@ -3047,7 +3087,7 @@
                 <w:sz w:val="20"/>
               </w:rPr>
             </w:pPr>
-            <w:hyperlink r:id="rId23" w:history="1">
+            <w:hyperlink r:id="rId23" w:anchor="shoppingtool=treestructureguidednavigation" w:history="1">
               <w:r>
                 <w:rPr>
                   <w:rStyle w:val="Hyperlink"/>
@@ -3089,6 +3129,7 @@
                 <w:rFonts w:asciiTheme="majorHAnsi" w:hAnsiTheme="majorHAnsi" w:cstheme="majorHAnsi"/>
                 <w:color w:val="000000"/>
                 <w:sz w:val="20"/>
+                <w:highlight w:val="yellow"/>
               </w:rPr>
               <w:t>Shop ALL Swimwear by Sale</w:t>
             </w:r>
@@ -3104,7 +3145,7 @@
                 <w:sz w:val="20"/>
               </w:rPr>
             </w:pPr>
-            <w:hyperlink r:id="rId24" w:history="1">
+            <w:hyperlink r:id="rId24" w:anchor="shoppingtool=treestructureguidednavigation" w:history="1">
               <w:r>
                 <w:rPr>
                   <w:rStyle w:val="Hyperlink"/>
@@ -3146,8 +3187,17 @@
                 <w:rFonts w:asciiTheme="majorHAnsi" w:hAnsiTheme="majorHAnsi" w:cstheme="majorHAnsi"/>
                 <w:color w:val="000000"/>
                 <w:sz w:val="20"/>
-              </w:rPr>
-              <w:t>Shop ALL Trousers and Leggings by size</w:t>
+                <w:highlight w:val="yellow"/>
+              </w:rPr>
+              <w:t>Shop ALL Trousers and Leggings by siz</w:t>
+            </w:r>
+            <w:r>
+              <w:rPr>
+                <w:rFonts w:asciiTheme="majorHAnsi" w:hAnsiTheme="majorHAnsi" w:cstheme="majorHAnsi"/>
+                <w:color w:val="000000"/>
+                <w:sz w:val="20"/>
+              </w:rPr>
+              <w:t>e</w:t>
             </w:r>
           </w:p>
           <w:p>
@@ -3157,7 +3207,7 @@
               <w:spacing w:before="0" w:beforeAutospacing="0" w:after="0" w:afterAutospacing="0"/>
               <w:textAlignment w:val="baseline"/>
             </w:pPr>
-            <w:hyperlink r:id="rId25" w:history="1">
+            <w:hyperlink r:id="rId25" w:anchor="shoppingtool=treestructureguidednavigation" w:history="1">
               <w:r>
                 <w:rPr>
                   <w:rStyle w:val="Hyperlink"/>
@@ -3198,6 +3248,7 @@
                 <w:rFonts w:asciiTheme="majorHAnsi" w:hAnsiTheme="majorHAnsi" w:cstheme="majorHAnsi"/>
                 <w:color w:val="000000"/>
                 <w:sz w:val="20"/>
+                <w:highlight w:val="yellow"/>
               </w:rPr>
               <w:t>Shop ALL Tops and Tees by size</w:t>
             </w:r>
@@ -3211,7 +3262,7 @@
                 <w:lang w:eastAsia="en-GB"/>
               </w:rPr>
             </w:pPr>
-            <w:hyperlink r:id="rId26" w:history="1">
+            <w:hyperlink r:id="rId26" w:anchor="shoppingtool=treestructureguidednavigation" w:history="1">
               <w:r>
                 <w:rPr>
                   <w:rStyle w:val="Hyperlink"/>
@@ -3315,8 +3366,17 @@
                 <w:rFonts w:ascii="Calibri Light" w:hAnsi="Calibri Light"/>
                 <w:sz w:val="20"/>
                 <w:szCs w:val="18"/>
-              </w:rPr>
-              <w:t>Desktop</w:t>
+                <w:highlight w:val="yellow"/>
+              </w:rPr>
+              <w:t>Deskt</w:t>
+            </w:r>
+            <w:r>
+              <w:rPr>
+                <w:rFonts w:ascii="Calibri Light" w:hAnsi="Calibri Light"/>
+                <w:sz w:val="20"/>
+                <w:szCs w:val="18"/>
+              </w:rPr>
+              <w:t>op</w:t>
             </w:r>
           </w:p>
           <w:p>
@@ -3338,7 +3398,16 @@
                 <w:sz w:val="20"/>
                 <w:szCs w:val="18"/>
               </w:rPr>
-              <w:t>Tablet</w:t>
+              <w:t>T</w:t>
+            </w:r>
+            <w:r>
+              <w:rPr>
+                <w:rFonts w:ascii="Calibri Light" w:hAnsi="Calibri Light"/>
+                <w:sz w:val="20"/>
+                <w:szCs w:val="18"/>
+                <w:highlight w:val="yellow"/>
+              </w:rPr>
+              <w:t>ablet</w:t>
             </w:r>
           </w:p>
           <w:p>
@@ -3408,7 +3477,24 @@
                 <w:sz w:val="20"/>
                 <w:szCs w:val="18"/>
               </w:rPr>
-              <w:t>Chrome 45+</w:t>
+              <w:t>C</w:t>
+            </w:r>
+            <w:r>
+              <w:rPr>
+                <w:rFonts w:ascii="Calibri Light" w:hAnsi="Calibri Light"/>
+                <w:sz w:val="20"/>
+                <w:szCs w:val="18"/>
+                <w:highlight w:val="yellow"/>
+              </w:rPr>
+              <w:t>hrom</w:t>
+            </w:r>
+            <w:r>
+              <w:rPr>
+                <w:rFonts w:ascii="Calibri Light" w:hAnsi="Calibri Light"/>
+                <w:sz w:val="20"/>
+                <w:szCs w:val="18"/>
+              </w:rPr>
+              <w:t>e 45+</w:t>
             </w:r>
           </w:p>
           <w:p>
@@ -3429,8 +3515,17 @@
                 <w:rFonts w:ascii="Calibri Light" w:hAnsi="Calibri Light"/>
                 <w:sz w:val="20"/>
                 <w:szCs w:val="18"/>
-              </w:rPr>
-              <w:t>Firefox 45+</w:t>
+                <w:highlight w:val="yellow"/>
+              </w:rPr>
+              <w:t>Firefox 45</w:t>
+            </w:r>
+            <w:r>
+              <w:rPr>
+                <w:rFonts w:ascii="Calibri Light" w:hAnsi="Calibri Light"/>
+                <w:sz w:val="20"/>
+                <w:szCs w:val="18"/>
+              </w:rPr>
+              <w:t>+</w:t>
             </w:r>
           </w:p>
           <w:p>
@@ -3452,7 +3547,24 @@
                 <w:sz w:val="20"/>
                 <w:szCs w:val="18"/>
               </w:rPr>
-              <w:t>IE9+</w:t>
+              <w:t>I</w:t>
+            </w:r>
+            <w:r>
+              <w:rPr>
+                <w:rFonts w:ascii="Calibri Light" w:hAnsi="Calibri Light"/>
+                <w:sz w:val="20"/>
+                <w:szCs w:val="18"/>
+                <w:highlight w:val="yellow"/>
+              </w:rPr>
+              <w:t>E</w:t>
+            </w:r>
+            <w:r>
+              <w:rPr>
+                <w:rFonts w:ascii="Calibri Light" w:hAnsi="Calibri Light"/>
+                <w:sz w:val="20"/>
+                <w:szCs w:val="18"/>
+              </w:rPr>
+              <w:t>9+</w:t>
             </w:r>
           </w:p>
         </w:tc>
@@ -3572,6 +3684,7 @@
     </w:p>
     <w:p>
       <w:pPr>
+        <w:outlineLvl w:val="0"/>
         <w:rPr>
           <w:rFonts w:ascii="Quicksand" w:hAnsi="Quicksand"/>
           <w:b/>
@@ -3587,8 +3700,8 @@
           <w:bCs/>
           <w:sz w:val="28"/>
           <w:szCs w:val="28"/>
-        </w:rPr>
-        <w:lastRenderedPageBreak/>
+          <w:highlight w:val="red"/>
+        </w:rPr>
         <w:t>METRICS</w:t>
       </w:r>
     </w:p>
@@ -5289,6 +5402,7 @@
     </w:p>
     <w:p>
       <w:pPr>
+        <w:outlineLvl w:val="0"/>
         <w:rPr>
           <w:rFonts w:ascii="Quicksand" w:hAnsi="Quicksand"/>
           <w:b/>
@@ -5304,6 +5418,7 @@
           <w:bCs/>
           <w:sz w:val="28"/>
           <w:szCs w:val="28"/>
+          <w:highlight w:val="red"/>
         </w:rPr>
         <w:t>ATTRIBUTES</w:t>
       </w:r>
@@ -5902,6 +6017,7 @@
     </w:p>
     <w:p>
       <w:pPr>
+        <w:outlineLvl w:val="0"/>
         <w:rPr>
           <w:rFonts w:ascii="Quicksand" w:hAnsi="Quicksand"/>
           <w:b/>
@@ -5917,8 +6033,8 @@
           <w:bCs/>
           <w:sz w:val="28"/>
           <w:szCs w:val="28"/>
-        </w:rPr>
-        <w:lastRenderedPageBreak/>
+          <w:highlight w:val="red"/>
+        </w:rPr>
         <w:t>INTEGRATIONS</w:t>
       </w:r>
     </w:p>
@@ -6052,6 +6168,7 @@
                 <w:color w:val="171717" w:themeColor="background2" w:themeShade="1A"/>
                 <w:sz w:val="20"/>
                 <w:szCs w:val="16"/>
+                <w:highlight w:val="yellow"/>
                 <w:lang w:eastAsia="en-GB"/>
               </w:rPr>
               <w:t>Site Catalyst</w:t>
@@ -6123,6 +6240,7 @@
                 <w:color w:val="171717" w:themeColor="background2" w:themeShade="1A"/>
                 <w:sz w:val="20"/>
                 <w:szCs w:val="16"/>
+                <w:highlight w:val="yellow"/>
                 <w:lang w:eastAsia="en-GB"/>
               </w:rPr>
               <w:t>HotJar</w:t>
@@ -6543,6 +6661,7 @@
     </w:p>
     <w:p>
       <w:pPr>
+        <w:outlineLvl w:val="0"/>
         <w:rPr>
           <w:rFonts w:ascii="Quicksand" w:hAnsi="Quicksand"/>
           <w:b/>
@@ -6557,7 +6676,6 @@
           <w:sz w:val="28"/>
           <w:szCs w:val="28"/>
         </w:rPr>
-        <w:lastRenderedPageBreak/>
         <w:t>DEFAULT</w:t>
       </w:r>
     </w:p>
@@ -6717,6 +6835,7 @@
     </w:p>
     <w:p>
       <w:pPr>
+        <w:outlineLvl w:val="0"/>
         <w:rPr>
           <w:rFonts w:ascii="Quicksand" w:hAnsi="Quicksand"/>
           <w:b/>
@@ -6786,6 +6905,7 @@
     </w:p>
     <w:p>
       <w:pPr>
+        <w:outlineLvl w:val="0"/>
         <w:rPr>
           <w:rFonts w:ascii="Quicksand" w:hAnsi="Quicksand"/>
           <w:b/>
@@ -6876,6 +6996,7 @@
     </w:p>
     <w:p>
       <w:pPr>
+        <w:outlineLvl w:val="0"/>
         <w:rPr>
           <w:rFonts w:ascii="Quicksand" w:hAnsi="Quicksand"/>
           <w:b/>
@@ -6889,8 +7010,8 @@
           <w:b/>
           <w:sz w:val="28"/>
           <w:szCs w:val="28"/>
-        </w:rPr>
-        <w:lastRenderedPageBreak/>
+          <w:highlight w:val="red"/>
+        </w:rPr>
         <w:t>VARIATION #1</w:t>
       </w:r>
     </w:p>
@@ -7101,6 +7222,7 @@
     </w:p>
     <w:p>
       <w:pPr>
+        <w:outlineLvl w:val="0"/>
         <w:rPr>
           <w:rFonts w:ascii="Quicksand" w:hAnsi="Quicksand"/>
           <w:b/>
@@ -7116,6 +7238,7 @@
           <w:bCs/>
           <w:sz w:val="20"/>
           <w:szCs w:val="20"/>
+          <w:highlight w:val="red"/>
         </w:rPr>
         <w:t>DESIGN CHANGES</w:t>
       </w:r>
@@ -7131,6 +7254,7 @@
           <w:rFonts w:asciiTheme="majorHAnsi" w:hAnsiTheme="majorHAnsi" w:cstheme="majorHAnsi"/>
           <w:sz w:val="20"/>
           <w:szCs w:val="20"/>
+          <w:highlight w:val="yellow"/>
         </w:rPr>
       </w:pPr>
       <w:r>
@@ -7138,6 +7262,7 @@
           <w:rFonts w:asciiTheme="majorHAnsi" w:hAnsiTheme="majorHAnsi" w:cstheme="majorHAnsi"/>
           <w:sz w:val="20"/>
           <w:szCs w:val="20"/>
+          <w:highlight w:val="yellow"/>
         </w:rPr>
         <w:t>Remove hero banner</w:t>
       </w:r>
@@ -7146,6 +7271,7 @@
           <w:rFonts w:asciiTheme="majorHAnsi" w:hAnsiTheme="majorHAnsi" w:cstheme="majorHAnsi"/>
           <w:sz w:val="20"/>
           <w:szCs w:val="20"/>
+          <w:highlight w:val="yellow"/>
         </w:rPr>
         <w:t>, add new clearance banner</w:t>
       </w:r>
@@ -7168,8 +7294,51 @@
           <w:rFonts w:asciiTheme="majorHAnsi" w:hAnsiTheme="majorHAnsi" w:cstheme="majorHAnsi"/>
           <w:sz w:val="20"/>
           <w:szCs w:val="20"/>
-        </w:rPr>
-        <w:t xml:space="preserve">Client would like to change the banner from time to time therefore has requested the code to accommodate this. </w:t>
+          <w:highlight w:val="yellow"/>
+        </w:rPr>
+        <w:t>Client would like to change the banner from time to time</w:t>
+      </w:r>
+      <w:r>
+        <w:rPr>
+          <w:rFonts w:asciiTheme="majorHAnsi" w:hAnsiTheme="majorHAnsi" w:cstheme="majorHAnsi"/>
+          <w:sz w:val="20"/>
+          <w:szCs w:val="20"/>
+        </w:rPr>
+        <w:t xml:space="preserve"> therefore has requested the </w:t>
+      </w:r>
+      <w:r>
+        <w:rPr>
+          <w:rFonts w:asciiTheme="majorHAnsi" w:hAnsiTheme="majorHAnsi" w:cstheme="majorHAnsi"/>
+          <w:sz w:val="20"/>
+          <w:szCs w:val="20"/>
+          <w:highlight w:val="yellow"/>
+        </w:rPr>
+        <w:t>code to</w:t>
+      </w:r>
+      <w:r>
+        <w:rPr>
+          <w:rFonts w:asciiTheme="majorHAnsi" w:hAnsiTheme="majorHAnsi" w:cstheme="majorHAnsi"/>
+          <w:sz w:val="20"/>
+          <w:szCs w:val="20"/>
+        </w:rPr>
+        <w:t xml:space="preserve"> </w:t>
+      </w:r>
+      <w:r>
+        <w:rPr>
+          <w:rFonts w:asciiTheme="majorHAnsi" w:hAnsiTheme="majorHAnsi" w:cstheme="majorHAnsi"/>
+          <w:sz w:val="20"/>
+          <w:szCs w:val="20"/>
+          <w:highlight w:val="yellow"/>
+        </w:rPr>
+        <w:t>accommodate this</w:t>
+      </w:r>
+      <w:r>
+        <w:rPr>
+          <w:rFonts w:asciiTheme="majorHAnsi" w:hAnsiTheme="majorHAnsi" w:cstheme="majorHAnsi"/>
+          <w:sz w:val="20"/>
+          <w:szCs w:val="20"/>
+        </w:rPr>
+        <w:t xml:space="preserve">. </w:t>
       </w:r>
       <w:r>
         <w:rPr>
@@ -7177,7 +7346,33 @@
           <w:sz w:val="20"/>
           <w:szCs w:val="20"/>
         </w:rPr>
-        <w:t xml:space="preserve">The square box on the left ‘70% off’ will be a </w:t>
+        <w:t xml:space="preserve">The square box on the </w:t>
+      </w:r>
+      <w:r>
+        <w:rPr>
+          <w:rFonts w:asciiTheme="majorHAnsi" w:eastAsia="Times New Roman" w:hAnsiTheme="majorHAnsi" w:cstheme="majorHAnsi"/>
+          <w:sz w:val="20"/>
+          <w:szCs w:val="20"/>
+          <w:highlight w:val="yellow"/>
+        </w:rPr>
+        <w:t>left ‘70% off’</w:t>
+      </w:r>
+      <w:r>
+        <w:rPr>
+          <w:rFonts w:asciiTheme="majorHAnsi" w:eastAsia="Times New Roman" w:hAnsiTheme="majorHAnsi" w:cstheme="majorHAnsi"/>
+          <w:sz w:val="20"/>
+          <w:szCs w:val="20"/>
+        </w:rPr>
+        <w:t xml:space="preserve"> will </w:t>
+      </w:r>
+      <w:r>
+        <w:rPr>
+          <w:rFonts w:asciiTheme="majorHAnsi" w:eastAsia="Times New Roman" w:hAnsiTheme="majorHAnsi" w:cstheme="majorHAnsi"/>
+          <w:sz w:val="20"/>
+          <w:szCs w:val="20"/>
+          <w:highlight w:val="yellow"/>
+        </w:rPr>
+        <w:t xml:space="preserve">be a </w:t>
       </w:r>
       <w:proofErr w:type="spellStart"/>
       <w:r>
@@ -7185,6 +7380,7 @@
           <w:rFonts w:asciiTheme="majorHAnsi" w:eastAsia="Times New Roman" w:hAnsiTheme="majorHAnsi" w:cstheme="majorHAnsi"/>
           <w:sz w:val="20"/>
           <w:szCs w:val="20"/>
+          <w:highlight w:val="yellow"/>
         </w:rPr>
         <w:t>img</w:t>
       </w:r>
@@ -7195,7 +7391,50 @@
           <w:sz w:val="20"/>
           <w:szCs w:val="20"/>
         </w:rPr>
-        <w:t xml:space="preserve"> tag that can be changed. The rest will be in a div tag with the ‘Clearance’ text part being a transparent .</w:t>
+        <w:t xml:space="preserve"> tag </w:t>
+      </w:r>
+      <w:r>
+        <w:rPr>
+          <w:rFonts w:asciiTheme="majorHAnsi" w:eastAsia="Times New Roman" w:hAnsiTheme="majorHAnsi" w:cstheme="majorHAnsi"/>
+          <w:sz w:val="20"/>
+          <w:szCs w:val="20"/>
+          <w:highlight w:val="yellow"/>
+        </w:rPr>
+        <w:t>that can be changed</w:t>
+      </w:r>
+      <w:r>
+        <w:rPr>
+          <w:rFonts w:asciiTheme="majorHAnsi" w:eastAsia="Times New Roman" w:hAnsiTheme="majorHAnsi" w:cstheme="majorHAnsi"/>
+          <w:sz w:val="20"/>
+          <w:szCs w:val="20"/>
+        </w:rPr>
+        <w:t xml:space="preserve">. The rest will be in a </w:t>
+      </w:r>
+      <w:r>
+        <w:rPr>
+          <w:rFonts w:asciiTheme="majorHAnsi" w:eastAsia="Times New Roman" w:hAnsiTheme="majorHAnsi" w:cstheme="majorHAnsi"/>
+          <w:sz w:val="20"/>
+          <w:szCs w:val="20"/>
+          <w:highlight w:val="yellow"/>
+        </w:rPr>
+        <w:t>div tag with</w:t>
+      </w:r>
+      <w:r>
+        <w:rPr>
+          <w:rFonts w:asciiTheme="majorHAnsi" w:eastAsia="Times New Roman" w:hAnsiTheme="majorHAnsi" w:cstheme="majorHAnsi"/>
+          <w:sz w:val="20"/>
+          <w:szCs w:val="20"/>
+        </w:rPr>
+        <w:t xml:space="preserve"> the ‘</w:t>
+      </w:r>
+      <w:r>
+        <w:rPr>
+          <w:rFonts w:asciiTheme="majorHAnsi" w:eastAsia="Times New Roman" w:hAnsiTheme="majorHAnsi" w:cstheme="majorHAnsi"/>
+          <w:sz w:val="20"/>
+          <w:szCs w:val="20"/>
+          <w:highlight w:val="yellow"/>
+        </w:rPr>
+        <w:t>Clearance’ text part being a transparent .</w:t>
       </w:r>
       <w:proofErr w:type="spellStart"/>
       <w:r>
@@ -7203,6 +7442,7 @@
           <w:rFonts w:asciiTheme="majorHAnsi" w:eastAsia="Times New Roman" w:hAnsiTheme="majorHAnsi" w:cstheme="majorHAnsi"/>
           <w:sz w:val="20"/>
           <w:szCs w:val="20"/>
+          <w:highlight w:val="yellow"/>
         </w:rPr>
         <w:t>png</w:t>
       </w:r>
@@ -7212,8 +7452,9 @@
           <w:rFonts w:asciiTheme="majorHAnsi" w:eastAsia="Times New Roman" w:hAnsiTheme="majorHAnsi" w:cstheme="majorHAnsi"/>
           <w:sz w:val="20"/>
           <w:szCs w:val="20"/>
-        </w:rPr>
-        <w:t xml:space="preserve"> file to keep it to brand.</w:t>
+          <w:highlight w:val="yellow"/>
+        </w:rPr>
+        <w:t xml:space="preserve"> file</w:t>
       </w:r>
       <w:r>
         <w:rPr>
@@ -7221,6 +7462,14 @@
           <w:sz w:val="20"/>
           <w:szCs w:val="20"/>
         </w:rPr>
+        <w:t xml:space="preserve"> to keep it to brand.</w:t>
+      </w:r>
+      <w:r>
+        <w:rPr>
+          <w:rFonts w:asciiTheme="majorHAnsi" w:eastAsia="Times New Roman" w:hAnsiTheme="majorHAnsi" w:cstheme="majorHAnsi"/>
+          <w:sz w:val="20"/>
+          <w:szCs w:val="20"/>
+        </w:rPr>
         <w:t xml:space="preserve"> </w:t>
       </w:r>
       <w:r>
@@ -7229,7 +7478,16 @@
           <w:sz w:val="20"/>
           <w:szCs w:val="20"/>
         </w:rPr>
-        <w:t>This will allow them to change the colour behind it using some background-</w:t>
+        <w:t xml:space="preserve">This will allow them to change </w:t>
+      </w:r>
+      <w:r>
+        <w:rPr>
+          <w:rFonts w:asciiTheme="majorHAnsi" w:eastAsia="Times New Roman" w:hAnsiTheme="majorHAnsi" w:cstheme="majorHAnsi"/>
+          <w:sz w:val="20"/>
+          <w:szCs w:val="20"/>
+          <w:highlight w:val="yellow"/>
+        </w:rPr>
+        <w:t>the colour behind it using some background-</w:t>
       </w:r>
       <w:proofErr w:type="spellStart"/>
       <w:r>
@@ -7237,6 +7495,7 @@
           <w:rFonts w:asciiTheme="majorHAnsi" w:eastAsia="Times New Roman" w:hAnsiTheme="majorHAnsi" w:cstheme="majorHAnsi"/>
           <w:sz w:val="20"/>
           <w:szCs w:val="20"/>
+          <w:highlight w:val="yellow"/>
         </w:rPr>
         <w:t>color</w:t>
       </w:r>
@@ -7246,8 +7505,17 @@
           <w:rFonts w:asciiTheme="majorHAnsi" w:eastAsia="Times New Roman" w:hAnsiTheme="majorHAnsi" w:cstheme="majorHAnsi"/>
           <w:sz w:val="20"/>
           <w:szCs w:val="20"/>
-        </w:rPr>
-        <w:t xml:space="preserve"> CSS.</w:t>
+          <w:highlight w:val="yellow"/>
+        </w:rPr>
+        <w:t xml:space="preserve"> CSS</w:t>
+      </w:r>
+      <w:r>
+        <w:rPr>
+          <w:rFonts w:asciiTheme="majorHAnsi" w:eastAsia="Times New Roman" w:hAnsiTheme="majorHAnsi" w:cstheme="majorHAnsi"/>
+          <w:sz w:val="20"/>
+          <w:szCs w:val="20"/>
+        </w:rPr>
+        <w:t>.</w:t>
       </w:r>
     </w:p>
     <w:p>
@@ -7269,7 +7537,24 @@
           <w:sz w:val="20"/>
           <w:szCs w:val="20"/>
         </w:rPr>
-        <w:t xml:space="preserve">Client wants to add “Shop ALL [category name] by size” in place of the copy that currently </w:t>
+        <w:t xml:space="preserve">Client wants </w:t>
+      </w:r>
+      <w:r>
+        <w:rPr>
+          <w:rFonts w:asciiTheme="majorHAnsi" w:eastAsia="Times New Roman" w:hAnsiTheme="majorHAnsi" w:cstheme="majorHAnsi"/>
+          <w:sz w:val="20"/>
+          <w:szCs w:val="20"/>
+          <w:highlight w:val="red"/>
+        </w:rPr>
+        <w:t>to add “Shop ALL [category name] by size” in</w:t>
+      </w:r>
+      <w:r>
+        <w:rPr>
+          <w:rFonts w:asciiTheme="majorHAnsi" w:eastAsia="Times New Roman" w:hAnsiTheme="majorHAnsi" w:cstheme="majorHAnsi"/>
+          <w:sz w:val="20"/>
+          <w:szCs w:val="20"/>
+        </w:rPr>
+        <w:t xml:space="preserve"> place of the copy that currently </w:t>
       </w:r>
       <w:proofErr w:type="gramStart"/>
       <w:r>
@@ -7329,6 +7614,7 @@
     </w:p>
     <w:p>
       <w:pPr>
+        <w:outlineLvl w:val="0"/>
         <w:rPr>
           <w:rFonts w:ascii="Quicksand" w:hAnsi="Quicksand"/>
           <w:b/>
@@ -7342,6 +7628,7 @@
           <w:bCs/>
           <w:sz w:val="20"/>
           <w:szCs w:val="20"/>
+          <w:highlight w:val="red"/>
         </w:rPr>
         <w:t>CONSIDERATIONS</w:t>
       </w:r>
@@ -7465,6 +7752,7 @@
     </w:p>
     <w:p>
       <w:pPr>
+        <w:outlineLvl w:val="0"/>
         <w:rPr>
           <w:rFonts w:ascii="Quicksand" w:hAnsi="Quicksand"/>
           <w:b/>
@@ -7479,7 +7767,6 @@
           <w:sz w:val="28"/>
           <w:szCs w:val="28"/>
         </w:rPr>
-        <w:lastRenderedPageBreak/>
         <w:t>VARIATION #2</w:t>
       </w:r>
     </w:p>
@@ -7656,6 +7943,7 @@
     </w:p>
     <w:p>
       <w:pPr>
+        <w:outlineLvl w:val="0"/>
         <w:rPr>
           <w:rFonts w:ascii="Quicksand" w:hAnsi="Quicksand"/>
           <w:b/>
@@ -7693,8 +7981,51 @@
           <w:rFonts w:asciiTheme="majorHAnsi" w:hAnsiTheme="majorHAnsi" w:cstheme="majorHAnsi"/>
           <w:sz w:val="20"/>
           <w:szCs w:val="20"/>
-        </w:rPr>
-        <w:t xml:space="preserve">Rename ‘Sale’ to ‘Sale &amp; Clearance’ in navigation </w:t>
+          <w:highlight w:val="yellow"/>
+        </w:rPr>
+        <w:t>Rename ‘Sale</w:t>
+      </w:r>
+      <w:r>
+        <w:rPr>
+          <w:rFonts w:asciiTheme="majorHAnsi" w:hAnsiTheme="majorHAnsi" w:cstheme="majorHAnsi"/>
+          <w:sz w:val="20"/>
+          <w:szCs w:val="20"/>
+        </w:rPr>
+        <w:t>’ to ‘</w:t>
+      </w:r>
+      <w:r>
+        <w:rPr>
+          <w:rFonts w:asciiTheme="majorHAnsi" w:hAnsiTheme="majorHAnsi" w:cstheme="majorHAnsi"/>
+          <w:sz w:val="20"/>
+          <w:szCs w:val="20"/>
+          <w:highlight w:val="yellow"/>
+        </w:rPr>
+        <w:t>Sale &amp; Clearance’</w:t>
+      </w:r>
+      <w:r>
+        <w:rPr>
+          <w:rFonts w:asciiTheme="majorHAnsi" w:hAnsiTheme="majorHAnsi" w:cstheme="majorHAnsi"/>
+          <w:sz w:val="20"/>
+          <w:szCs w:val="20"/>
+        </w:rPr>
+        <w:t xml:space="preserve"> </w:t>
+      </w:r>
+      <w:r>
+        <w:rPr>
+          <w:rFonts w:asciiTheme="majorHAnsi" w:hAnsiTheme="majorHAnsi" w:cstheme="majorHAnsi"/>
+          <w:sz w:val="20"/>
+          <w:szCs w:val="20"/>
+          <w:highlight w:val="yellow"/>
+        </w:rPr>
+        <w:t>in navigation</w:t>
+      </w:r>
+      <w:r>
+        <w:rPr>
+          <w:rFonts w:asciiTheme="majorHAnsi" w:hAnsiTheme="majorHAnsi" w:cstheme="majorHAnsi"/>
+          <w:sz w:val="20"/>
+          <w:szCs w:val="20"/>
+        </w:rPr>
+        <w:t xml:space="preserve"> </w:t>
       </w:r>
     </w:p>
     <w:p>
@@ -7715,6 +8046,7 @@
           <w:rFonts w:asciiTheme="majorHAnsi" w:hAnsiTheme="majorHAnsi" w:cstheme="majorHAnsi"/>
           <w:sz w:val="20"/>
           <w:szCs w:val="20"/>
+          <w:highlight w:val="yellow"/>
         </w:rPr>
         <w:t>Remove hero banner</w:t>
       </w:r>
@@ -7724,7 +8056,16 @@
           <w:sz w:val="20"/>
           <w:szCs w:val="20"/>
         </w:rPr>
-        <w:t>, add new clearance banner</w:t>
+        <w:t xml:space="preserve">, </w:t>
+      </w:r>
+      <w:r>
+        <w:rPr>
+          <w:rFonts w:asciiTheme="majorHAnsi" w:hAnsiTheme="majorHAnsi" w:cstheme="majorHAnsi"/>
+          <w:sz w:val="20"/>
+          <w:szCs w:val="20"/>
+          <w:highlight w:val="yellow"/>
+        </w:rPr>
+        <w:t>add new clearance banner</w:t>
       </w:r>
     </w:p>
     <w:p>
@@ -7754,7 +8095,24 @@
           <w:sz w:val="20"/>
           <w:szCs w:val="20"/>
         </w:rPr>
-        <w:t xml:space="preserve">The square box on the left ‘70% off’ will be a </w:t>
+        <w:t xml:space="preserve">The square box on the </w:t>
+      </w:r>
+      <w:r>
+        <w:rPr>
+          <w:rFonts w:asciiTheme="majorHAnsi" w:eastAsia="Times New Roman" w:hAnsiTheme="majorHAnsi" w:cstheme="majorHAnsi"/>
+          <w:sz w:val="20"/>
+          <w:szCs w:val="20"/>
+          <w:highlight w:val="yellow"/>
+        </w:rPr>
+        <w:t>left ‘70% off’</w:t>
+      </w:r>
+      <w:r>
+        <w:rPr>
+          <w:rFonts w:asciiTheme="majorHAnsi" w:eastAsia="Times New Roman" w:hAnsiTheme="majorHAnsi" w:cstheme="majorHAnsi"/>
+          <w:sz w:val="20"/>
+          <w:szCs w:val="20"/>
+        </w:rPr>
+        <w:t xml:space="preserve"> will be a </w:t>
       </w:r>
       <w:proofErr w:type="spellStart"/>
       <w:r>
@@ -7762,6 +8120,7 @@
           <w:rFonts w:asciiTheme="majorHAnsi" w:eastAsia="Times New Roman" w:hAnsiTheme="majorHAnsi" w:cstheme="majorHAnsi"/>
           <w:sz w:val="20"/>
           <w:szCs w:val="20"/>
+          <w:highlight w:val="yellow"/>
         </w:rPr>
         <w:t>img</w:t>
       </w:r>
@@ -7771,8 +8130,77 @@
           <w:rFonts w:asciiTheme="majorHAnsi" w:eastAsia="Times New Roman" w:hAnsiTheme="majorHAnsi" w:cstheme="majorHAnsi"/>
           <w:sz w:val="20"/>
           <w:szCs w:val="20"/>
-        </w:rPr>
-        <w:t xml:space="preserve"> tag that can be changed. The rest will be in a div tag with the ‘Clearance’ text part being a transparent .</w:t>
+          <w:highlight w:val="yellow"/>
+        </w:rPr>
+        <w:t xml:space="preserve"> t</w:t>
+      </w:r>
+      <w:r>
+        <w:rPr>
+          <w:rFonts w:asciiTheme="majorHAnsi" w:eastAsia="Times New Roman" w:hAnsiTheme="majorHAnsi" w:cstheme="majorHAnsi"/>
+          <w:sz w:val="20"/>
+          <w:szCs w:val="20"/>
+        </w:rPr>
+        <w:t xml:space="preserve">ag that can be </w:t>
+      </w:r>
+      <w:r>
+        <w:rPr>
+          <w:rFonts w:asciiTheme="majorHAnsi" w:eastAsia="Times New Roman" w:hAnsiTheme="majorHAnsi" w:cstheme="majorHAnsi"/>
+          <w:sz w:val="20"/>
+          <w:szCs w:val="20"/>
+          <w:highlight w:val="yellow"/>
+        </w:rPr>
+        <w:t>change</w:t>
+      </w:r>
+      <w:r>
+        <w:rPr>
+          <w:rFonts w:asciiTheme="majorHAnsi" w:eastAsia="Times New Roman" w:hAnsiTheme="majorHAnsi" w:cstheme="majorHAnsi"/>
+          <w:sz w:val="20"/>
+          <w:szCs w:val="20"/>
+        </w:rPr>
+        <w:t xml:space="preserve">d. The rest will be in a </w:t>
+      </w:r>
+      <w:r>
+        <w:rPr>
+          <w:rFonts w:asciiTheme="majorHAnsi" w:eastAsia="Times New Roman" w:hAnsiTheme="majorHAnsi" w:cstheme="majorHAnsi"/>
+          <w:sz w:val="20"/>
+          <w:szCs w:val="20"/>
+          <w:highlight w:val="yellow"/>
+        </w:rPr>
+        <w:t>div tag</w:t>
+      </w:r>
+      <w:r>
+        <w:rPr>
+          <w:rFonts w:asciiTheme="majorHAnsi" w:eastAsia="Times New Roman" w:hAnsiTheme="majorHAnsi" w:cstheme="majorHAnsi"/>
+          <w:sz w:val="20"/>
+          <w:szCs w:val="20"/>
+        </w:rPr>
+        <w:t xml:space="preserve"> with </w:t>
+      </w:r>
+      <w:r>
+        <w:rPr>
+          <w:rFonts w:asciiTheme="majorHAnsi" w:eastAsia="Times New Roman" w:hAnsiTheme="majorHAnsi" w:cstheme="majorHAnsi"/>
+          <w:sz w:val="20"/>
+          <w:szCs w:val="20"/>
+          <w:highlight w:val="yellow"/>
+        </w:rPr>
+        <w:t>the ‘Clearance’</w:t>
+      </w:r>
+      <w:r>
+        <w:rPr>
+          <w:rFonts w:asciiTheme="majorHAnsi" w:eastAsia="Times New Roman" w:hAnsiTheme="majorHAnsi" w:cstheme="majorHAnsi"/>
+          <w:sz w:val="20"/>
+          <w:szCs w:val="20"/>
+        </w:rPr>
+        <w:t xml:space="preserve"> text </w:t>
+      </w:r>
+      <w:r>
+        <w:rPr>
+          <w:rFonts w:asciiTheme="majorHAnsi" w:eastAsia="Times New Roman" w:hAnsiTheme="majorHAnsi" w:cstheme="majorHAnsi"/>
+          <w:sz w:val="20"/>
+          <w:szCs w:val="20"/>
+          <w:highlight w:val="yellow"/>
+        </w:rPr>
+        <w:t>part being a transparent .</w:t>
       </w:r>
       <w:proofErr w:type="spellStart"/>
       <w:r>
@@ -7780,6 +8208,7 @@
           <w:rFonts w:asciiTheme="majorHAnsi" w:eastAsia="Times New Roman" w:hAnsiTheme="majorHAnsi" w:cstheme="majorHAnsi"/>
           <w:sz w:val="20"/>
           <w:szCs w:val="20"/>
+          <w:highlight w:val="yellow"/>
         </w:rPr>
         <w:t>png</w:t>
       </w:r>
@@ -7806,7 +8235,16 @@
           <w:sz w:val="20"/>
           <w:szCs w:val="20"/>
         </w:rPr>
-        <w:t>This will allow them to change the colour behind it using some background-</w:t>
+        <w:t xml:space="preserve">This will allow </w:t>
+      </w:r>
+      <w:r>
+        <w:rPr>
+          <w:rFonts w:asciiTheme="majorHAnsi" w:eastAsia="Times New Roman" w:hAnsiTheme="majorHAnsi" w:cstheme="majorHAnsi"/>
+          <w:sz w:val="20"/>
+          <w:szCs w:val="20"/>
+          <w:highlight w:val="yellow"/>
+        </w:rPr>
+        <w:t>them to change the colour behind it using some background-</w:t>
       </w:r>
       <w:proofErr w:type="spellStart"/>
       <w:r>
@@ -7814,6 +8252,7 @@
           <w:rFonts w:asciiTheme="majorHAnsi" w:eastAsia="Times New Roman" w:hAnsiTheme="majorHAnsi" w:cstheme="majorHAnsi"/>
           <w:sz w:val="20"/>
           <w:szCs w:val="20"/>
+          <w:highlight w:val="yellow"/>
         </w:rPr>
         <w:t>color</w:t>
       </w:r>
@@ -7823,6 +8262,7 @@
           <w:rFonts w:asciiTheme="majorHAnsi" w:eastAsia="Times New Roman" w:hAnsiTheme="majorHAnsi" w:cstheme="majorHAnsi"/>
           <w:sz w:val="20"/>
           <w:szCs w:val="20"/>
+          <w:highlight w:val="yellow"/>
         </w:rPr>
         <w:t xml:space="preserve"> CSS.</w:t>
       </w:r>
@@ -7846,7 +8286,58 @@
           <w:sz w:val="20"/>
           <w:szCs w:val="20"/>
         </w:rPr>
-        <w:t xml:space="preserve">Client wants to add “Shop ALL [category name] by size” in place of the copy that currently </w:t>
+        <w:t xml:space="preserve">Client wants to add </w:t>
+      </w:r>
+      <w:r>
+        <w:rPr>
+          <w:rFonts w:asciiTheme="majorHAnsi" w:eastAsia="Times New Roman" w:hAnsiTheme="majorHAnsi" w:cstheme="majorHAnsi"/>
+          <w:sz w:val="20"/>
+          <w:szCs w:val="20"/>
+          <w:highlight w:val="yellow"/>
+        </w:rPr>
+        <w:t>“Shop ALL</w:t>
+      </w:r>
+      <w:r>
+        <w:rPr>
+          <w:rFonts w:asciiTheme="majorHAnsi" w:eastAsia="Times New Roman" w:hAnsiTheme="majorHAnsi" w:cstheme="majorHAnsi"/>
+          <w:sz w:val="20"/>
+          <w:szCs w:val="20"/>
+        </w:rPr>
+        <w:t xml:space="preserve"> [</w:t>
+      </w:r>
+      <w:r>
+        <w:rPr>
+          <w:rFonts w:asciiTheme="majorHAnsi" w:eastAsia="Times New Roman" w:hAnsiTheme="majorHAnsi" w:cstheme="majorHAnsi"/>
+          <w:sz w:val="20"/>
+          <w:szCs w:val="20"/>
+          <w:highlight w:val="yellow"/>
+        </w:rPr>
+        <w:t>category nam</w:t>
+      </w:r>
+      <w:r>
+        <w:rPr>
+          <w:rFonts w:asciiTheme="majorHAnsi" w:eastAsia="Times New Roman" w:hAnsiTheme="majorHAnsi" w:cstheme="majorHAnsi"/>
+          <w:sz w:val="20"/>
+          <w:szCs w:val="20"/>
+        </w:rPr>
+        <w:t xml:space="preserve">e] </w:t>
+      </w:r>
+      <w:r>
+        <w:rPr>
+          <w:rFonts w:asciiTheme="majorHAnsi" w:eastAsia="Times New Roman" w:hAnsiTheme="majorHAnsi" w:cstheme="majorHAnsi"/>
+          <w:sz w:val="20"/>
+          <w:szCs w:val="20"/>
+          <w:highlight w:val="yellow"/>
+        </w:rPr>
+        <w:t>by size</w:t>
+      </w:r>
+      <w:r>
+        <w:rPr>
+          <w:rFonts w:asciiTheme="majorHAnsi" w:eastAsia="Times New Roman" w:hAnsiTheme="majorHAnsi" w:cstheme="majorHAnsi"/>
+          <w:sz w:val="20"/>
+          <w:szCs w:val="20"/>
+        </w:rPr>
+        <w:t xml:space="preserve">” in place of the copy that currently </w:t>
       </w:r>
       <w:proofErr w:type="gramStart"/>
       <w:r>
@@ -7864,7 +8355,41 @@
           <w:sz w:val="20"/>
           <w:szCs w:val="20"/>
         </w:rPr>
-        <w:t xml:space="preserve"> “Shop by size” on the banner</w:t>
+        <w:t xml:space="preserve"> </w:t>
+      </w:r>
+      <w:r>
+        <w:rPr>
+          <w:rFonts w:asciiTheme="majorHAnsi" w:eastAsia="Times New Roman" w:hAnsiTheme="majorHAnsi" w:cstheme="majorHAnsi"/>
+          <w:sz w:val="20"/>
+          <w:szCs w:val="20"/>
+          <w:highlight w:val="yellow"/>
+        </w:rPr>
+        <w:t>“Sh</w:t>
+      </w:r>
+      <w:r>
+        <w:rPr>
+          <w:rFonts w:asciiTheme="majorHAnsi" w:eastAsia="Times New Roman" w:hAnsiTheme="majorHAnsi" w:cstheme="majorHAnsi"/>
+          <w:sz w:val="20"/>
+          <w:szCs w:val="20"/>
+        </w:rPr>
+        <w:t xml:space="preserve">op </w:t>
+      </w:r>
+      <w:r>
+        <w:rPr>
+          <w:rFonts w:asciiTheme="majorHAnsi" w:eastAsia="Times New Roman" w:hAnsiTheme="majorHAnsi" w:cstheme="majorHAnsi"/>
+          <w:sz w:val="20"/>
+          <w:szCs w:val="20"/>
+          <w:highlight w:val="yellow"/>
+        </w:rPr>
+        <w:t>by size</w:t>
+      </w:r>
+      <w:r>
+        <w:rPr>
+          <w:rFonts w:asciiTheme="majorHAnsi" w:eastAsia="Times New Roman" w:hAnsiTheme="majorHAnsi" w:cstheme="majorHAnsi"/>
+          <w:sz w:val="20"/>
+          <w:szCs w:val="20"/>
+        </w:rPr>
+        <w:t>” on the banner</w:t>
       </w:r>
       <w:r>
         <w:rPr>
@@ -7898,6 +8423,7 @@
     </w:p>
     <w:p>
       <w:pPr>
+        <w:outlineLvl w:val="0"/>
         <w:rPr>
           <w:rFonts w:ascii="Quicksand" w:hAnsi="Quicksand"/>
           <w:b/>
@@ -7971,6 +8497,7 @@
           <w:rFonts w:asciiTheme="majorHAnsi" w:hAnsiTheme="majorHAnsi" w:cstheme="majorHAnsi"/>
           <w:sz w:val="20"/>
           <w:szCs w:val="20"/>
+          <w:highlight w:val="yellow"/>
         </w:rPr>
         <w:t>Add ‘apply’ CTA to bottom of drop down</w:t>
       </w:r>
@@ -7992,6 +8519,7 @@
           <w:rFonts w:asciiTheme="majorHAnsi" w:hAnsiTheme="majorHAnsi" w:cstheme="majorHAnsi"/>
           <w:sz w:val="20"/>
           <w:szCs w:val="20"/>
+          <w:highlight w:val="yellow"/>
         </w:rPr>
         <w:t xml:space="preserve">When user has </w:t>
       </w:r>
@@ -8001,6 +8529,7 @@
           <w:rFonts w:asciiTheme="majorHAnsi" w:hAnsiTheme="majorHAnsi" w:cstheme="majorHAnsi"/>
           <w:sz w:val="20"/>
           <w:szCs w:val="20"/>
+          <w:highlight w:val="yellow"/>
         </w:rPr>
         <w:t>applied</w:t>
       </w:r>
@@ -8010,8 +8539,36 @@
           <w:rFonts w:asciiTheme="majorHAnsi" w:hAnsiTheme="majorHAnsi" w:cstheme="majorHAnsi"/>
           <w:sz w:val="20"/>
           <w:szCs w:val="20"/>
-        </w:rPr>
-        <w:t xml:space="preserve"> filters display the selected sizes below banner, (copy functionality from size filter)</w:t>
+          <w:highlight w:val="yellow"/>
+        </w:rPr>
+        <w:t xml:space="preserve"> filters</w:t>
+      </w:r>
+      <w:r>
+        <w:rPr>
+          <w:rFonts w:asciiTheme="majorHAnsi" w:hAnsiTheme="majorHAnsi" w:cstheme="majorHAnsi"/>
+          <w:sz w:val="20"/>
+          <w:szCs w:val="20"/>
+        </w:rPr>
+        <w:t xml:space="preserve"> </w:t>
+      </w:r>
+      <w:r>
+        <w:rPr>
+          <w:rFonts w:asciiTheme="majorHAnsi" w:hAnsiTheme="majorHAnsi" w:cstheme="majorHAnsi"/>
+          <w:sz w:val="20"/>
+          <w:szCs w:val="20"/>
+          <w:highlight w:val="yellow"/>
+        </w:rPr>
+        <w:t>display the selected sizes below banner</w:t>
+      </w:r>
+      <w:bookmarkStart w:id="0" w:name="_GoBack"/>
+      <w:bookmarkEnd w:id="0"/>
+      <w:r>
+        <w:rPr>
+          <w:rFonts w:asciiTheme="majorHAnsi" w:hAnsiTheme="majorHAnsi" w:cstheme="majorHAnsi"/>
+          <w:sz w:val="20"/>
+          <w:szCs w:val="20"/>
+        </w:rPr>
+        <w:t>, (copy functionality from size filter)</w:t>
       </w:r>
     </w:p>
     <w:p>
@@ -8024,6 +8581,7 @@
     </w:p>
     <w:p>
       <w:pPr>
+        <w:outlineLvl w:val="0"/>
         <w:rPr>
           <w:rFonts w:ascii="Quicksand" w:hAnsi="Quicksand"/>
           <w:b/>
@@ -8040,7 +8598,6 @@
           <w:sz w:val="28"/>
           <w:szCs w:val="28"/>
         </w:rPr>
-        <w:lastRenderedPageBreak/>
         <w:t>QA: VARIATION 1</w:t>
       </w:r>
     </w:p>
@@ -8056,6 +8613,7 @@
     </w:p>
     <w:p>
       <w:pPr>
+        <w:outlineLvl w:val="0"/>
         <w:rPr>
           <w:rFonts w:ascii="Quicksand" w:hAnsi="Quicksand"/>
           <w:b/>
@@ -8103,6 +8661,7 @@
     </w:p>
     <w:p>
       <w:pPr>
+        <w:outlineLvl w:val="0"/>
         <w:rPr>
           <w:rFonts w:ascii="Quicksand" w:hAnsi="Quicksand"/>
           <w:b/>
@@ -10453,6 +11012,7 @@
     </w:p>
     <w:p>
       <w:pPr>
+        <w:outlineLvl w:val="0"/>
         <w:rPr>
           <w:rFonts w:ascii="Quicksand" w:hAnsi="Quicksand"/>
           <w:b/>
@@ -11325,6 +11885,7 @@
     </w:p>
     <w:p>
       <w:pPr>
+        <w:outlineLvl w:val="0"/>
         <w:rPr>
           <w:rFonts w:ascii="Quicksand" w:hAnsi="Quicksand"/>
           <w:b/>
@@ -11895,7 +12456,6 @@
                 <w:sz w:val="20"/>
                 <w:szCs w:val="16"/>
               </w:rPr>
-              <w:lastRenderedPageBreak/>
               <w:t>Data extract (Mobile)</w:t>
             </w:r>
           </w:p>
@@ -11981,6 +12541,7 @@
                 <w:sz w:val="20"/>
                 <w:szCs w:val="16"/>
               </w:rPr>
+              <w:lastRenderedPageBreak/>
               <w:t>Insights report (Overall)</w:t>
             </w:r>
           </w:p>
@@ -12225,6 +12786,7 @@
     </w:p>
     <w:p>
       <w:pPr>
+        <w:outlineLvl w:val="0"/>
         <w:rPr>
           <w:b/>
           <w:sz w:val="28"/>
@@ -12558,7 +13120,6 @@
           <w:noProof/>
           <w:lang w:eastAsia="en-GB"/>
         </w:rPr>
-        <w:lastRenderedPageBreak/>
         <mc:AlternateContent>
           <mc:Choice Requires="wps">
             <w:drawing>
@@ -12628,7 +13189,7 @@
               </wp:anchor>
             </w:drawing>
           </mc:Choice>
-          <mc:Fallback xmlns:mo="http://schemas.microsoft.com/office/mac/office/2008/main" xmlns:mv="urn:schemas-microsoft-com:mac:vml">
+          <mc:Fallback xmlns:w16se="http://schemas.microsoft.com/office/word/2015/wordml/symex" xmlns:cx8="http://schemas.microsoft.com/office/drawing/2016/5/14/chartex" xmlns:cx7="http://schemas.microsoft.com/office/drawing/2016/5/13/chartex" xmlns:cx6="http://schemas.microsoft.com/office/drawing/2016/5/12/chartex" xmlns:cx5="http://schemas.microsoft.com/office/drawing/2016/5/11/chartex" xmlns:cx4="http://schemas.microsoft.com/office/drawing/2016/5/10/chartex" xmlns:cx3="http://schemas.microsoft.com/office/drawing/2016/5/9/chartex" xmlns:cx2="http://schemas.microsoft.com/office/drawing/2015/10/21/chartex" xmlns:cx1="http://schemas.microsoft.com/office/drawing/2015/9/8/chartex" xmlns:cx="http://schemas.microsoft.com/office/drawing/2014/chartex">
             <w:pict>
               <v:rect w14:anchorId="10599C0B" id="Rectangle 23" o:spid="_x0000_s1026" style="position:absolute;margin-left:-77pt;margin-top:-80.95pt;width:602.9pt;height:849.7pt;z-index:251659775;visibility:visible;mso-wrap-style:square;mso-width-percent:0;mso-height-percent:0;mso-wrap-distance-left:9pt;mso-wrap-distance-top:0;mso-wrap-distance-right:9pt;mso-wrap-distance-bottom:0;mso-position-horizontal:absolute;mso-position-horizontal-relative:text;mso-position-vertical:absolute;mso-position-vertical-relative:text;mso-width-percent:0;mso-height-percent:0;mso-width-relative:margin;mso-height-relative:margin;v-text-anchor:middle" o:gfxdata="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" fillcolor="#db3a3a" stroked="f" strokeweight="1pt"/>
             </w:pict>
@@ -12895,7 +13456,7 @@
               </wp:anchor>
             </w:drawing>
           </mc:Choice>
-          <mc:Fallback>
+          <mc:Fallback xmlns:w16se="http://schemas.microsoft.com/office/word/2015/wordml/symex" xmlns:cx8="http://schemas.microsoft.com/office/drawing/2016/5/14/chartex" xmlns:cx7="http://schemas.microsoft.com/office/drawing/2016/5/13/chartex" xmlns:cx6="http://schemas.microsoft.com/office/drawing/2016/5/12/chartex" xmlns:cx5="http://schemas.microsoft.com/office/drawing/2016/5/11/chartex" xmlns:cx4="http://schemas.microsoft.com/office/drawing/2016/5/10/chartex" xmlns:cx3="http://schemas.microsoft.com/office/drawing/2016/5/9/chartex" xmlns:cx2="http://schemas.microsoft.com/office/drawing/2015/10/21/chartex" xmlns:cx1="http://schemas.microsoft.com/office/drawing/2015/9/8/chartex" xmlns:cx="http://schemas.microsoft.com/office/drawing/2014/chartex">
             <w:pict>
               <v:shape w14:anchorId="390F2539" id="Text Box 2" o:spid="_x0000_s1027" type="#_x0000_t202" style="position:absolute;margin-left:157.3pt;margin-top:594.75pt;width:149.3pt;height:86.95pt;z-index:251667456;visibility:visible;mso-wrap-style:square;mso-width-percent:0;mso-height-percent:0;mso-wrap-distance-left:9pt;mso-wrap-distance-top:3.6pt;mso-wrap-distance-right:9pt;mso-wrap-distance-bottom:3.6pt;mso-position-horizontal:absolute;mso-position-horizontal-relative:text;mso-position-vertical:absolute;mso-position-vertical-relative:text;mso-width-percent:0;mso-height-percent:0;mso-width-relative:margin;mso-height-relative:margin;v-text-anchor:top" o:gfxdata="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" filled="f" stroked="f">
                 <v:textbox>
@@ -13231,7 +13792,7 @@
               </wp:anchor>
             </w:drawing>
           </mc:Choice>
-          <mc:Fallback>
+          <mc:Fallback xmlns:w16se="http://schemas.microsoft.com/office/word/2015/wordml/symex" xmlns:cx8="http://schemas.microsoft.com/office/drawing/2016/5/14/chartex" xmlns:cx7="http://schemas.microsoft.com/office/drawing/2016/5/13/chartex" xmlns:cx6="http://schemas.microsoft.com/office/drawing/2016/5/12/chartex" xmlns:cx5="http://schemas.microsoft.com/office/drawing/2016/5/11/chartex" xmlns:cx4="http://schemas.microsoft.com/office/drawing/2016/5/10/chartex" xmlns:cx3="http://schemas.microsoft.com/office/drawing/2016/5/9/chartex" xmlns:cx2="http://schemas.microsoft.com/office/drawing/2015/10/21/chartex" xmlns:cx1="http://schemas.microsoft.com/office/drawing/2015/9/8/chartex" xmlns:cx="http://schemas.microsoft.com/office/drawing/2014/chartex">
             <w:pict>
               <v:shape w14:anchorId="1A115041" id="_x0000_s1028" type="#_x0000_t202" style="position:absolute;margin-left:348.6pt;margin-top:594.75pt;width:144.3pt;height:63pt;z-index:251666432;visibility:visible;mso-wrap-style:square;mso-width-percent:0;mso-height-percent:0;mso-wrap-distance-left:9pt;mso-wrap-distance-top:3.6pt;mso-wrap-distance-right:9pt;mso-wrap-distance-bottom:3.6pt;mso-position-horizontal:absolute;mso-position-horizontal-relative:text;mso-position-vertical:absolute;mso-position-vertical-relative:text;mso-width-percent:0;mso-height-percent:0;mso-width-relative:margin;mso-height-relative:margin;v-text-anchor:top" o:gfxdata="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" filled="f" stroked="f">
                 <v:textbox>
@@ -13539,7 +14100,7 @@
               </wp:anchor>
             </w:drawing>
           </mc:Choice>
-          <mc:Fallback>
+          <mc:Fallback xmlns:w16se="http://schemas.microsoft.com/office/word/2015/wordml/symex" xmlns:cx8="http://schemas.microsoft.com/office/drawing/2016/5/14/chartex" xmlns:cx7="http://schemas.microsoft.com/office/drawing/2016/5/13/chartex" xmlns:cx6="http://schemas.microsoft.com/office/drawing/2016/5/12/chartex" xmlns:cx5="http://schemas.microsoft.com/office/drawing/2016/5/11/chartex" xmlns:cx4="http://schemas.microsoft.com/office/drawing/2016/5/10/chartex" xmlns:cx3="http://schemas.microsoft.com/office/drawing/2016/5/9/chartex" xmlns:cx2="http://schemas.microsoft.com/office/drawing/2015/10/21/chartex" xmlns:cx1="http://schemas.microsoft.com/office/drawing/2015/9/8/chartex" xmlns:cx="http://schemas.microsoft.com/office/drawing/2014/chartex">
             <w:pict>
               <v:shape w14:anchorId="7C774D42" id="_x0000_s1029" type="#_x0000_t202" style="position:absolute;margin-left:-21.5pt;margin-top:594.75pt;width:138.25pt;height:63pt;z-index:251665408;visibility:visible;mso-wrap-style:square;mso-width-percent:0;mso-height-percent:0;mso-wrap-distance-left:9pt;mso-wrap-distance-top:3.6pt;mso-wrap-distance-right:9pt;mso-wrap-distance-bottom:3.6pt;mso-position-horizontal:absolute;mso-position-horizontal-relative:text;mso-position-vertical:absolute;mso-position-vertical-relative:text;mso-width-percent:0;mso-height-percent:0;mso-width-relative:margin;mso-height-relative:margin;v-text-anchor:top" o:gfxdata="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" filled="f" stroked="f">
                 <v:textbox>
@@ -13907,7 +14468,7 @@
               </wp:anchor>
             </w:drawing>
           </mc:Choice>
-          <mc:Fallback>
+          <mc:Fallback xmlns:w16se="http://schemas.microsoft.com/office/word/2015/wordml/symex" xmlns:cx8="http://schemas.microsoft.com/office/drawing/2016/5/14/chartex" xmlns:cx7="http://schemas.microsoft.com/office/drawing/2016/5/13/chartex" xmlns:cx6="http://schemas.microsoft.com/office/drawing/2016/5/12/chartex" xmlns:cx5="http://schemas.microsoft.com/office/drawing/2016/5/11/chartex" xmlns:cx4="http://schemas.microsoft.com/office/drawing/2016/5/10/chartex" xmlns:cx3="http://schemas.microsoft.com/office/drawing/2016/5/9/chartex" xmlns:cx2="http://schemas.microsoft.com/office/drawing/2015/10/21/chartex" xmlns:cx1="http://schemas.microsoft.com/office/drawing/2015/9/8/chartex" xmlns:cx="http://schemas.microsoft.com/office/drawing/2014/chartex">
             <w:pict>
               <v:shape w14:anchorId="345614A5" id="_x0000_s1030" type="#_x0000_t202" style="position:absolute;margin-left:57.65pt;margin-top:225.5pt;width:341.75pt;height:205.25pt;z-index:251668480;visibility:visible;mso-wrap-style:square;mso-width-percent:0;mso-height-percent:0;mso-wrap-distance-left:9pt;mso-wrap-distance-top:3.6pt;mso-wrap-distance-right:9pt;mso-wrap-distance-bottom:3.6pt;mso-position-horizontal:absolute;mso-position-horizontal-relative:text;mso-position-vertical:absolute;mso-position-vertical-relative:text;mso-width-percent:0;mso-height-percent:0;mso-width-relative:margin;mso-height-relative:margin;v-text-anchor:top" o:gfxdata="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" filled="f" stroked="f">
                 <v:textbox>
@@ -14118,7 +14679,7 @@
 </file>
 
 <file path=word/endnotes.xml><?xml version="1.0" encoding="utf-8"?>
-<w:endnotes xmlns:wpc="http://schemas.microsoft.com/office/word/2010/wordprocessingCanvas" xmlns:cx="http://schemas.microsoft.com/office/drawing/2014/chartex" xmlns:cx1="http://schemas.microsoft.com/office/drawing/2015/9/8/chartex" xmlns:cx2="http://schemas.microsoft.com/office/drawing/2015/10/21/chartex" xmlns:cx3="http://schemas.microsoft.com/office/drawing/2016/5/9/chartex" xmlns:cx4="http://schemas.microsoft.com/office/drawing/2016/5/10/chartex" xmlns:cx5="http://schemas.microsoft.com/office/drawing/2016/5/11/chartex" xmlns:cx6="http://schemas.microsoft.com/office/drawing/2016/5/12/chartex" xmlns:cx7="http://schemas.microsoft.com/office/drawing/2016/5/13/chartex" xmlns:cx8="http://schemas.microsoft.com/office/drawing/2016/5/14/chartex" xmlns:mc="http://schemas.openxmlformats.org/markup-compatibility/2006" xmlns:o="urn:schemas-microsoft-com:office:office" xmlns:r="http://schemas.openxmlformats.org/officeDocument/2006/relationships" xmlns:m="http://schemas.openxmlformats.org/officeDocument/2006/math" xmlns:v="urn:schemas-microsoft-com:vml" xmlns:wp14="http://schemas.microsoft.com/office/word/2010/wordprocessingDrawing" xmlns:wp="http://schemas.openxmlformats.org/drawingml/2006/wordprocessingDrawing" xmlns:w10="urn:schemas-microsoft-com:office:word" xmlns:w="http://schemas.openxmlformats.org/wordprocessingml/2006/main" xmlns:w14="http://schemas.microsoft.com/office/word/2010/wordml" xmlns:w15="http://schemas.microsoft.com/office/word/2012/wordml" xmlns:w16se="http://schemas.microsoft.com/office/word/2015/wordml/symex" xmlns:wpg="http://schemas.microsoft.com/office/word/2010/wordprocessingGroup" xmlns:wpi="http://schemas.microsoft.com/office/word/2010/wordprocessingInk" xmlns:wne="http://schemas.microsoft.com/office/word/2006/wordml" xmlns:wps="http://schemas.microsoft.com/office/word/2010/wordprocessingShape" mc:Ignorable="w14 w15 w16se wp14">
+<w:endnotes xmlns:wpc="http://schemas.microsoft.com/office/word/2010/wordprocessingCanvas" xmlns:mo="http://schemas.microsoft.com/office/mac/office/2008/main" xmlns:mc="http://schemas.openxmlformats.org/markup-compatibility/2006" xmlns:mv="urn:schemas-microsoft-com:mac:vml" xmlns:o="urn:schemas-microsoft-com:office:office" xmlns:r="http://schemas.openxmlformats.org/officeDocument/2006/relationships" xmlns:m="http://schemas.openxmlformats.org/officeDocument/2006/math" xmlns:v="urn:schemas-microsoft-com:vml" xmlns:wp14="http://schemas.microsoft.com/office/word/2010/wordprocessingDrawing" xmlns:wp="http://schemas.openxmlformats.org/drawingml/2006/wordprocessingDrawing" xmlns:w10="urn:schemas-microsoft-com:office:word" xmlns:w="http://schemas.openxmlformats.org/wordprocessingml/2006/main" xmlns:w14="http://schemas.microsoft.com/office/word/2010/wordml" xmlns:w15="http://schemas.microsoft.com/office/word/2012/wordml" xmlns:wpg="http://schemas.microsoft.com/office/word/2010/wordprocessingGroup" xmlns:wpi="http://schemas.microsoft.com/office/word/2010/wordprocessingInk" xmlns:wne="http://schemas.microsoft.com/office/word/2006/wordml" xmlns:wps="http://schemas.microsoft.com/office/word/2010/wordprocessingShape" mc:Ignorable="w14 w15 wp14">
   <w:endnote w:type="separator" w:id="-1">
     <w:p>
       <w:r>
@@ -14137,7 +14698,7 @@
 </file>
 
 <file path=word/footer1.xml><?xml version="1.0" encoding="utf-8"?>
-<w:ftr xmlns:wpc="http://schemas.microsoft.com/office/word/2010/wordprocessingCanvas" xmlns:cx="http://schemas.microsoft.com/office/drawing/2014/chartex" xmlns:cx1="http://schemas.microsoft.com/office/drawing/2015/9/8/chartex" xmlns:cx2="http://schemas.microsoft.com/office/drawing/2015/10/21/chartex" xmlns:cx3="http://schemas.microsoft.com/office/drawing/2016/5/9/chartex" xmlns:cx4="http://schemas.microsoft.com/office/drawing/2016/5/10/chartex" xmlns:cx5="http://schemas.microsoft.com/office/drawing/2016/5/11/chartex" xmlns:cx6="http://schemas.microsoft.com/office/drawing/2016/5/12/chartex" xmlns:cx7="http://schemas.microsoft.com/office/drawing/2016/5/13/chartex" xmlns:cx8="http://schemas.microsoft.com/office/drawing/2016/5/14/chartex" xmlns:mc="http://schemas.openxmlformats.org/markup-compatibility/2006" xmlns:o="urn:schemas-microsoft-com:office:office" xmlns:r="http://schemas.openxmlformats.org/officeDocument/2006/relationships" xmlns:m="http://schemas.openxmlformats.org/officeDocument/2006/math" xmlns:v="urn:schemas-microsoft-com:vml" xmlns:wp14="http://schemas.microsoft.com/office/word/2010/wordprocessingDrawing" xmlns:wp="http://schemas.openxmlformats.org/drawingml/2006/wordprocessingDrawing" xmlns:w10="urn:schemas-microsoft-com:office:word" xmlns:w="http://schemas.openxmlformats.org/wordprocessingml/2006/main" xmlns:w14="http://schemas.microsoft.com/office/word/2010/wordml" xmlns:w15="http://schemas.microsoft.com/office/word/2012/wordml" xmlns:w16se="http://schemas.microsoft.com/office/word/2015/wordml/symex" xmlns:wpg="http://schemas.microsoft.com/office/word/2010/wordprocessingGroup" xmlns:wpi="http://schemas.microsoft.com/office/word/2010/wordprocessingInk" xmlns:wne="http://schemas.microsoft.com/office/word/2006/wordml" xmlns:wps="http://schemas.microsoft.com/office/word/2010/wordprocessingShape" mc:Ignorable="w14 w15 w16se wp14">
+<w:ftr xmlns:wpc="http://schemas.microsoft.com/office/word/2010/wordprocessingCanvas" xmlns:mo="http://schemas.microsoft.com/office/mac/office/2008/main" xmlns:mc="http://schemas.openxmlformats.org/markup-compatibility/2006" xmlns:mv="urn:schemas-microsoft-com:mac:vml" xmlns:o="urn:schemas-microsoft-com:office:office" xmlns:r="http://schemas.openxmlformats.org/officeDocument/2006/relationships" xmlns:m="http://schemas.openxmlformats.org/officeDocument/2006/math" xmlns:v="urn:schemas-microsoft-com:vml" xmlns:wp14="http://schemas.microsoft.com/office/word/2010/wordprocessingDrawing" xmlns:wp="http://schemas.openxmlformats.org/drawingml/2006/wordprocessingDrawing" xmlns:w10="urn:schemas-microsoft-com:office:word" xmlns:w="http://schemas.openxmlformats.org/wordprocessingml/2006/main" xmlns:w14="http://schemas.microsoft.com/office/word/2010/wordml" xmlns:w15="http://schemas.microsoft.com/office/word/2012/wordml" xmlns:wpg="http://schemas.microsoft.com/office/word/2010/wordprocessingGroup" xmlns:wpi="http://schemas.microsoft.com/office/word/2010/wordprocessingInk" xmlns:wne="http://schemas.microsoft.com/office/word/2006/wordml" xmlns:wps="http://schemas.microsoft.com/office/word/2010/wordprocessingShape" mc:Ignorable="w14 w15 wp14">
   <w:p>
     <w:pPr>
       <w:pStyle w:val="Footer"/>
@@ -14175,7 +14736,7 @@
 </file>
 
 <file path=word/footer2.xml><?xml version="1.0" encoding="utf-8"?>
-<w:ftr xmlns:wpc="http://schemas.microsoft.com/office/word/2010/wordprocessingCanvas" xmlns:cx="http://schemas.microsoft.com/office/drawing/2014/chartex" xmlns:cx1="http://schemas.microsoft.com/office/drawing/2015/9/8/chartex" xmlns:cx2="http://schemas.microsoft.com/office/drawing/2015/10/21/chartex" xmlns:cx3="http://schemas.microsoft.com/office/drawing/2016/5/9/chartex" xmlns:cx4="http://schemas.microsoft.com/office/drawing/2016/5/10/chartex" xmlns:cx5="http://schemas.microsoft.com/office/drawing/2016/5/11/chartex" xmlns:cx6="http://schemas.microsoft.com/office/drawing/2016/5/12/chartex" xmlns:cx7="http://schemas.microsoft.com/office/drawing/2016/5/13/chartex" xmlns:cx8="http://schemas.microsoft.com/office/drawing/2016/5/14/chartex" xmlns:mc="http://schemas.openxmlformats.org/markup-compatibility/2006" xmlns:o="urn:schemas-microsoft-com:office:office" xmlns:r="http://schemas.openxmlformats.org/officeDocument/2006/relationships" xmlns:m="http://schemas.openxmlformats.org/officeDocument/2006/math" xmlns:v="urn:schemas-microsoft-com:vml" xmlns:wp14="http://schemas.microsoft.com/office/word/2010/wordprocessingDrawing" xmlns:wp="http://schemas.openxmlformats.org/drawingml/2006/wordprocessingDrawing" xmlns:w10="urn:schemas-microsoft-com:office:word" xmlns:w="http://schemas.openxmlformats.org/wordprocessingml/2006/main" xmlns:w14="http://schemas.microsoft.com/office/word/2010/wordml" xmlns:w15="http://schemas.microsoft.com/office/word/2012/wordml" xmlns:w16se="http://schemas.microsoft.com/office/word/2015/wordml/symex" xmlns:wpg="http://schemas.microsoft.com/office/word/2010/wordprocessingGroup" xmlns:wpi="http://schemas.microsoft.com/office/word/2010/wordprocessingInk" xmlns:wne="http://schemas.microsoft.com/office/word/2006/wordml" xmlns:wps="http://schemas.microsoft.com/office/word/2010/wordprocessingShape" mc:Ignorable="w14 w15 w16se wp14">
+<w:ftr xmlns:wpc="http://schemas.microsoft.com/office/word/2010/wordprocessingCanvas" xmlns:mo="http://schemas.microsoft.com/office/mac/office/2008/main" xmlns:mc="http://schemas.openxmlformats.org/markup-compatibility/2006" xmlns:mv="urn:schemas-microsoft-com:mac:vml" xmlns:o="urn:schemas-microsoft-com:office:office" xmlns:r="http://schemas.openxmlformats.org/officeDocument/2006/relationships" xmlns:m="http://schemas.openxmlformats.org/officeDocument/2006/math" xmlns:v="urn:schemas-microsoft-com:vml" xmlns:wp14="http://schemas.microsoft.com/office/word/2010/wordprocessingDrawing" xmlns:wp="http://schemas.openxmlformats.org/drawingml/2006/wordprocessingDrawing" xmlns:w10="urn:schemas-microsoft-com:office:word" xmlns:w="http://schemas.openxmlformats.org/wordprocessingml/2006/main" xmlns:w14="http://schemas.microsoft.com/office/word/2010/wordml" xmlns:w15="http://schemas.microsoft.com/office/word/2012/wordml" xmlns:wpg="http://schemas.microsoft.com/office/word/2010/wordprocessingGroup" xmlns:wpi="http://schemas.microsoft.com/office/word/2010/wordprocessingInk" xmlns:wne="http://schemas.microsoft.com/office/word/2006/wordml" xmlns:wps="http://schemas.microsoft.com/office/word/2010/wordprocessingShape" mc:Ignorable="w14 w15 wp14">
   <w:p>
     <w:pPr>
       <w:pStyle w:val="Footer"/>
@@ -14217,7 +14778,7 @@
         <w:noProof/>
         <w:sz w:val="20"/>
       </w:rPr>
-      <w:t>11</w:t>
+      <w:t>10</w:t>
     </w:r>
     <w:r>
       <w:rPr>
@@ -14329,7 +14890,7 @@
             </wp:anchor>
           </w:drawing>
         </mc:Choice>
-        <mc:Fallback>
+        <mc:Fallback xmlns:w16se="http://schemas.microsoft.com/office/word/2015/wordml/symex" xmlns:cx8="http://schemas.microsoft.com/office/drawing/2016/5/14/chartex" xmlns:cx7="http://schemas.microsoft.com/office/drawing/2016/5/13/chartex" xmlns:cx6="http://schemas.microsoft.com/office/drawing/2016/5/12/chartex" xmlns:cx5="http://schemas.microsoft.com/office/drawing/2016/5/11/chartex" xmlns:cx4="http://schemas.microsoft.com/office/drawing/2016/5/10/chartex" xmlns:cx3="http://schemas.microsoft.com/office/drawing/2016/5/9/chartex" xmlns:cx2="http://schemas.microsoft.com/office/drawing/2015/10/21/chartex" xmlns:cx1="http://schemas.microsoft.com/office/drawing/2015/9/8/chartex" xmlns:cx="http://schemas.microsoft.com/office/drawing/2014/chartex">
           <w:pict>
             <v:shapetype w14:anchorId="0EC04189" id="_x0000_t202" coordsize="21600,21600" o:spt="202" path="m,l,21600r21600,l21600,xe">
               <v:stroke joinstyle="miter"/>
@@ -14496,7 +15057,7 @@
             </wp:anchor>
           </w:drawing>
         </mc:Choice>
-        <mc:Fallback xmlns:mo="http://schemas.microsoft.com/office/mac/office/2008/main" xmlns:mv="urn:schemas-microsoft-com:mac:vml">
+        <mc:Fallback xmlns:w16se="http://schemas.microsoft.com/office/word/2015/wordml/symex" xmlns:cx8="http://schemas.microsoft.com/office/drawing/2016/5/14/chartex" xmlns:cx7="http://schemas.microsoft.com/office/drawing/2016/5/13/chartex" xmlns:cx6="http://schemas.microsoft.com/office/drawing/2016/5/12/chartex" xmlns:cx5="http://schemas.microsoft.com/office/drawing/2016/5/11/chartex" xmlns:cx4="http://schemas.microsoft.com/office/drawing/2016/5/10/chartex" xmlns:cx3="http://schemas.microsoft.com/office/drawing/2016/5/9/chartex" xmlns:cx2="http://schemas.microsoft.com/office/drawing/2015/10/21/chartex" xmlns:cx1="http://schemas.microsoft.com/office/drawing/2015/9/8/chartex" xmlns:cx="http://schemas.microsoft.com/office/drawing/2014/chartex">
           <w:pict>
             <v:line w14:anchorId="391A244F" id="Straight Connector 6" o:spid="_x0000_s1026" style="position:absolute;z-index:251659264;visibility:visible;mso-wrap-style:square;mso-width-percent:0;mso-wrap-distance-left:9pt;mso-wrap-distance-top:0;mso-wrap-distance-right:9pt;mso-wrap-distance-bottom:0;mso-position-horizontal:absolute;mso-position-horizontal-relative:text;mso-position-vertical:absolute;mso-position-vertical-relative:text;mso-width-percent:0;mso-width-relative:margin" from="-49.95pt,-8.25pt" to="496.5pt,-8.25pt" o:gfxdata="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" strokecolor="#db3a3a" strokeweight="1pt">
               <v:stroke joinstyle="miter"/>
@@ -14516,7 +15077,7 @@
 </file>
 
 <file path=word/footnotes.xml><?xml version="1.0" encoding="utf-8"?>
-<w:footnotes xmlns:wpc="http://schemas.microsoft.com/office/word/2010/wordprocessingCanvas" xmlns:cx="http://schemas.microsoft.com/office/drawing/2014/chartex" xmlns:cx1="http://schemas.microsoft.com/office/drawing/2015/9/8/chartex" xmlns:cx2="http://schemas.microsoft.com/office/drawing/2015/10/21/chartex" xmlns:cx3="http://schemas.microsoft.com/office/drawing/2016/5/9/chartex" xmlns:cx4="http://schemas.microsoft.com/office/drawing/2016/5/10/chartex" xmlns:cx5="http://schemas.microsoft.com/office/drawing/2016/5/11/chartex" xmlns:cx6="http://schemas.microsoft.com/office/drawing/2016/5/12/chartex" xmlns:cx7="http://schemas.microsoft.com/office/drawing/2016/5/13/chartex" xmlns:cx8="http://schemas.microsoft.com/office/drawing/2016/5/14/chartex" xmlns:mc="http://schemas.openxmlformats.org/markup-compatibility/2006" xmlns:o="urn:schemas-microsoft-com:office:office" xmlns:r="http://schemas.openxmlformats.org/officeDocument/2006/relationships" xmlns:m="http://schemas.openxmlformats.org/officeDocument/2006/math" xmlns:v="urn:schemas-microsoft-com:vml" xmlns:wp14="http://schemas.microsoft.com/office/word/2010/wordprocessingDrawing" xmlns:wp="http://schemas.openxmlformats.org/drawingml/2006/wordprocessingDrawing" xmlns:w10="urn:schemas-microsoft-com:office:word" xmlns:w="http://schemas.openxmlformats.org/wordprocessingml/2006/main" xmlns:w14="http://schemas.microsoft.com/office/word/2010/wordml" xmlns:w15="http://schemas.microsoft.com/office/word/2012/wordml" xmlns:w16se="http://schemas.microsoft.com/office/word/2015/wordml/symex" xmlns:wpg="http://schemas.microsoft.com/office/word/2010/wordprocessingGroup" xmlns:wpi="http://schemas.microsoft.com/office/word/2010/wordprocessingInk" xmlns:wne="http://schemas.microsoft.com/office/word/2006/wordml" xmlns:wps="http://schemas.microsoft.com/office/word/2010/wordprocessingShape" mc:Ignorable="w14 w15 w16se wp14">
+<w:footnotes xmlns:wpc="http://schemas.microsoft.com/office/word/2010/wordprocessingCanvas" xmlns:mo="http://schemas.microsoft.com/office/mac/office/2008/main" xmlns:mc="http://schemas.openxmlformats.org/markup-compatibility/2006" xmlns:mv="urn:schemas-microsoft-com:mac:vml" xmlns:o="urn:schemas-microsoft-com:office:office" xmlns:r="http://schemas.openxmlformats.org/officeDocument/2006/relationships" xmlns:m="http://schemas.openxmlformats.org/officeDocument/2006/math" xmlns:v="urn:schemas-microsoft-com:vml" xmlns:wp14="http://schemas.microsoft.com/office/word/2010/wordprocessingDrawing" xmlns:wp="http://schemas.openxmlformats.org/drawingml/2006/wordprocessingDrawing" xmlns:w10="urn:schemas-microsoft-com:office:word" xmlns:w="http://schemas.openxmlformats.org/wordprocessingml/2006/main" xmlns:w14="http://schemas.microsoft.com/office/word/2010/wordml" xmlns:w15="http://schemas.microsoft.com/office/word/2012/wordml" xmlns:wpg="http://schemas.microsoft.com/office/word/2010/wordprocessingGroup" xmlns:wpi="http://schemas.microsoft.com/office/word/2010/wordprocessingInk" xmlns:wne="http://schemas.microsoft.com/office/word/2006/wordml" xmlns:wps="http://schemas.microsoft.com/office/word/2010/wordprocessingShape" mc:Ignorable="w14 w15 wp14">
   <w:footnote w:type="separator" w:id="-1">
     <w:p>
       <w:r>
@@ -14535,8 +15096,8 @@
 </file>
 
 <file path=word/numbering.xml><?xml version="1.0" encoding="utf-8"?>
-<w:numbering xmlns:wpc="http://schemas.microsoft.com/office/word/2010/wordprocessingCanvas" xmlns:cx="http://schemas.microsoft.com/office/drawing/2014/chartex" xmlns:cx1="http://schemas.microsoft.com/office/drawing/2015/9/8/chartex" xmlns:cx2="http://schemas.microsoft.com/office/drawing/2015/10/21/chartex" xmlns:cx3="http://schemas.microsoft.com/office/drawing/2016/5/9/chartex" xmlns:cx4="http://schemas.microsoft.com/office/drawing/2016/5/10/chartex" xmlns:cx5="http://schemas.microsoft.com/office/drawing/2016/5/11/chartex" xmlns:cx6="http://schemas.microsoft.com/office/drawing/2016/5/12/chartex" xmlns:cx7="http://schemas.microsoft.com/office/drawing/2016/5/13/chartex" xmlns:cx8="http://schemas.microsoft.com/office/drawing/2016/5/14/chartex" xmlns:mc="http://schemas.openxmlformats.org/markup-compatibility/2006" xmlns:o="urn:schemas-microsoft-com:office:office" xmlns:r="http://schemas.openxmlformats.org/officeDocument/2006/relationships" xmlns:m="http://schemas.openxmlformats.org/officeDocument/2006/math" xmlns:v="urn:schemas-microsoft-com:vml" xmlns:wp14="http://schemas.microsoft.com/office/word/2010/wordprocessingDrawing" xmlns:wp="http://schemas.openxmlformats.org/drawingml/2006/wordprocessingDrawing" xmlns:w10="urn:schemas-microsoft-com:office:word" xmlns:w="http://schemas.openxmlformats.org/wordprocessingml/2006/main" xmlns:w14="http://schemas.microsoft.com/office/word/2010/wordml" xmlns:w15="http://schemas.microsoft.com/office/word/2012/wordml" xmlns:w16se="http://schemas.microsoft.com/office/word/2015/wordml/symex" xmlns:wpg="http://schemas.microsoft.com/office/word/2010/wordprocessingGroup" xmlns:wpi="http://schemas.microsoft.com/office/word/2010/wordprocessingInk" xmlns:wne="http://schemas.microsoft.com/office/word/2006/wordml" xmlns:wps="http://schemas.microsoft.com/office/word/2010/wordprocessingShape" mc:Ignorable="w14 w15 w16se wp14">
-  <w:abstractNum w:abstractNumId="0" w15:restartNumberingAfterBreak="0">
+<w:numbering xmlns:wpc="http://schemas.microsoft.com/office/word/2010/wordprocessingCanvas" xmlns:mo="http://schemas.microsoft.com/office/mac/office/2008/main" xmlns:mc="http://schemas.openxmlformats.org/markup-compatibility/2006" xmlns:mv="urn:schemas-microsoft-com:mac:vml" xmlns:o="urn:schemas-microsoft-com:office:office" xmlns:r="http://schemas.openxmlformats.org/officeDocument/2006/relationships" xmlns:m="http://schemas.openxmlformats.org/officeDocument/2006/math" xmlns:v="urn:schemas-microsoft-com:vml" xmlns:wp14="http://schemas.microsoft.com/office/word/2010/wordprocessingDrawing" xmlns:wp="http://schemas.openxmlformats.org/drawingml/2006/wordprocessingDrawing" xmlns:w10="urn:schemas-microsoft-com:office:word" xmlns:w="http://schemas.openxmlformats.org/wordprocessingml/2006/main" xmlns:w14="http://schemas.microsoft.com/office/word/2010/wordml" xmlns:w15="http://schemas.microsoft.com/office/word/2012/wordml" xmlns:wpg="http://schemas.microsoft.com/office/word/2010/wordprocessingGroup" xmlns:wpi="http://schemas.microsoft.com/office/word/2010/wordprocessingInk" xmlns:wne="http://schemas.microsoft.com/office/word/2006/wordml" xmlns:wps="http://schemas.microsoft.com/office/word/2010/wordprocessingShape" mc:Ignorable="w14 w15 wp14">
+  <w:abstractNum w:abstractNumId="0">
     <w:nsid w:val="060470FB"/>
     <w:multiLevelType w:val="hybridMultilevel"/>
     <w:tmpl w:val="3A9CFA32"/>
@@ -14649,7 +15210,7 @@
       </w:rPr>
     </w:lvl>
   </w:abstractNum>
-  <w:abstractNum w:abstractNumId="1" w15:restartNumberingAfterBreak="0">
+  <w:abstractNum w:abstractNumId="1">
     <w:nsid w:val="0B074E6D"/>
     <w:multiLevelType w:val="hybridMultilevel"/>
     <w:tmpl w:val="084474F4"/>
@@ -14762,7 +15323,7 @@
       </w:rPr>
     </w:lvl>
   </w:abstractNum>
-  <w:abstractNum w:abstractNumId="2" w15:restartNumberingAfterBreak="0">
+  <w:abstractNum w:abstractNumId="2">
     <w:nsid w:val="0D830E09"/>
     <w:multiLevelType w:val="hybridMultilevel"/>
     <w:tmpl w:val="1780E3A6"/>
@@ -14875,7 +15436,7 @@
       </w:rPr>
     </w:lvl>
   </w:abstractNum>
-  <w:abstractNum w:abstractNumId="3" w15:restartNumberingAfterBreak="0">
+  <w:abstractNum w:abstractNumId="3">
     <w:nsid w:val="12A44F52"/>
     <w:multiLevelType w:val="hybridMultilevel"/>
     <w:tmpl w:val="A914F66E"/>
@@ -14988,7 +15549,7 @@
       </w:rPr>
     </w:lvl>
   </w:abstractNum>
-  <w:abstractNum w:abstractNumId="4" w15:restartNumberingAfterBreak="0">
+  <w:abstractNum w:abstractNumId="4">
     <w:nsid w:val="13D92CE8"/>
     <w:multiLevelType w:val="hybridMultilevel"/>
     <w:tmpl w:val="17DA5FD4"/>
@@ -15101,7 +15662,7 @@
       </w:rPr>
     </w:lvl>
   </w:abstractNum>
-  <w:abstractNum w:abstractNumId="5" w15:restartNumberingAfterBreak="0">
+  <w:abstractNum w:abstractNumId="5">
     <w:nsid w:val="18221727"/>
     <w:multiLevelType w:val="hybridMultilevel"/>
     <w:tmpl w:val="C0540BCE"/>
@@ -15214,7 +15775,7 @@
       </w:rPr>
     </w:lvl>
   </w:abstractNum>
-  <w:abstractNum w:abstractNumId="6" w15:restartNumberingAfterBreak="0">
+  <w:abstractNum w:abstractNumId="6">
     <w:nsid w:val="1D5757A3"/>
     <w:multiLevelType w:val="hybridMultilevel"/>
     <w:tmpl w:val="83BC4CF8"/>
@@ -15327,7 +15888,7 @@
       </w:rPr>
     </w:lvl>
   </w:abstractNum>
-  <w:abstractNum w:abstractNumId="7" w15:restartNumberingAfterBreak="0">
+  <w:abstractNum w:abstractNumId="7">
     <w:nsid w:val="26F37BEA"/>
     <w:multiLevelType w:val="hybridMultilevel"/>
     <w:tmpl w:val="32425F3A"/>
@@ -15440,7 +16001,7 @@
       </w:rPr>
     </w:lvl>
   </w:abstractNum>
-  <w:abstractNum w:abstractNumId="8" w15:restartNumberingAfterBreak="0">
+  <w:abstractNum w:abstractNumId="8">
     <w:nsid w:val="296D7C11"/>
     <w:multiLevelType w:val="hybridMultilevel"/>
     <w:tmpl w:val="CA9C4154"/>
@@ -15553,7 +16114,7 @@
       </w:rPr>
     </w:lvl>
   </w:abstractNum>
-  <w:abstractNum w:abstractNumId="9" w15:restartNumberingAfterBreak="0">
+  <w:abstractNum w:abstractNumId="9">
     <w:nsid w:val="2CE20480"/>
     <w:multiLevelType w:val="hybridMultilevel"/>
     <w:tmpl w:val="81785E04"/>
@@ -15666,7 +16227,7 @@
       </w:rPr>
     </w:lvl>
   </w:abstractNum>
-  <w:abstractNum w:abstractNumId="10" w15:restartNumberingAfterBreak="0">
+  <w:abstractNum w:abstractNumId="10">
     <w:nsid w:val="31DF7B48"/>
     <w:multiLevelType w:val="hybridMultilevel"/>
     <w:tmpl w:val="BEF8B328"/>
@@ -15779,7 +16340,7 @@
       </w:rPr>
     </w:lvl>
   </w:abstractNum>
-  <w:abstractNum w:abstractNumId="11" w15:restartNumberingAfterBreak="0">
+  <w:abstractNum w:abstractNumId="11">
     <w:nsid w:val="33A86FE1"/>
     <w:multiLevelType w:val="hybridMultilevel"/>
     <w:tmpl w:val="95D0F4AC"/>
@@ -15892,7 +16453,7 @@
       </w:rPr>
     </w:lvl>
   </w:abstractNum>
-  <w:abstractNum w:abstractNumId="12" w15:restartNumberingAfterBreak="0">
+  <w:abstractNum w:abstractNumId="12">
     <w:nsid w:val="3D6F1E63"/>
     <w:multiLevelType w:val="hybridMultilevel"/>
     <w:tmpl w:val="FC4A46BA"/>
@@ -16005,7 +16566,7 @@
       </w:rPr>
     </w:lvl>
   </w:abstractNum>
-  <w:abstractNum w:abstractNumId="13" w15:restartNumberingAfterBreak="0">
+  <w:abstractNum w:abstractNumId="13">
     <w:nsid w:val="41F50AED"/>
     <w:multiLevelType w:val="hybridMultilevel"/>
     <w:tmpl w:val="343664DA"/>
@@ -16118,7 +16679,7 @@
       </w:rPr>
     </w:lvl>
   </w:abstractNum>
-  <w:abstractNum w:abstractNumId="14" w15:restartNumberingAfterBreak="0">
+  <w:abstractNum w:abstractNumId="14">
     <w:nsid w:val="445F430E"/>
     <w:multiLevelType w:val="hybridMultilevel"/>
     <w:tmpl w:val="88EAE276"/>
@@ -16231,7 +16792,7 @@
       </w:rPr>
     </w:lvl>
   </w:abstractNum>
-  <w:abstractNum w:abstractNumId="15" w15:restartNumberingAfterBreak="0">
+  <w:abstractNum w:abstractNumId="15">
     <w:nsid w:val="488014C3"/>
     <w:multiLevelType w:val="hybridMultilevel"/>
     <w:tmpl w:val="6E0882BC"/>
@@ -16344,7 +16905,7 @@
       </w:rPr>
     </w:lvl>
   </w:abstractNum>
-  <w:abstractNum w:abstractNumId="16" w15:restartNumberingAfterBreak="0">
+  <w:abstractNum w:abstractNumId="16">
     <w:nsid w:val="4CBD228A"/>
     <w:multiLevelType w:val="hybridMultilevel"/>
     <w:tmpl w:val="7870CB5A"/>
@@ -16457,7 +17018,7 @@
       </w:rPr>
     </w:lvl>
   </w:abstractNum>
-  <w:abstractNum w:abstractNumId="17" w15:restartNumberingAfterBreak="0">
+  <w:abstractNum w:abstractNumId="17">
     <w:nsid w:val="4DC3007D"/>
     <w:multiLevelType w:val="hybridMultilevel"/>
     <w:tmpl w:val="C0203F0E"/>
@@ -16570,7 +17131,7 @@
       </w:rPr>
     </w:lvl>
   </w:abstractNum>
-  <w:abstractNum w:abstractNumId="18" w15:restartNumberingAfterBreak="0">
+  <w:abstractNum w:abstractNumId="18">
     <w:nsid w:val="4E4A43C8"/>
     <w:multiLevelType w:val="hybridMultilevel"/>
     <w:tmpl w:val="038EAF94"/>
@@ -16683,7 +17244,7 @@
       </w:rPr>
     </w:lvl>
   </w:abstractNum>
-  <w:abstractNum w:abstractNumId="19" w15:restartNumberingAfterBreak="0">
+  <w:abstractNum w:abstractNumId="19">
     <w:nsid w:val="500525EE"/>
     <w:multiLevelType w:val="hybridMultilevel"/>
     <w:tmpl w:val="CD2A3F78"/>
@@ -16796,7 +17357,7 @@
       </w:rPr>
     </w:lvl>
   </w:abstractNum>
-  <w:abstractNum w:abstractNumId="20" w15:restartNumberingAfterBreak="0">
+  <w:abstractNum w:abstractNumId="20">
     <w:nsid w:val="51137C9D"/>
     <w:multiLevelType w:val="hybridMultilevel"/>
     <w:tmpl w:val="DD6ACF82"/>
@@ -16909,7 +17470,7 @@
       </w:rPr>
     </w:lvl>
   </w:abstractNum>
-  <w:abstractNum w:abstractNumId="21" w15:restartNumberingAfterBreak="0">
+  <w:abstractNum w:abstractNumId="21">
     <w:nsid w:val="51E45CBB"/>
     <w:multiLevelType w:val="hybridMultilevel"/>
     <w:tmpl w:val="70CA92BC"/>
@@ -17022,7 +17583,7 @@
       </w:rPr>
     </w:lvl>
   </w:abstractNum>
-  <w:abstractNum w:abstractNumId="22" w15:restartNumberingAfterBreak="0">
+  <w:abstractNum w:abstractNumId="22">
     <w:nsid w:val="560C4567"/>
     <w:multiLevelType w:val="hybridMultilevel"/>
     <w:tmpl w:val="821C03B6"/>
@@ -17135,7 +17696,7 @@
       </w:rPr>
     </w:lvl>
   </w:abstractNum>
-  <w:abstractNum w:abstractNumId="23" w15:restartNumberingAfterBreak="0">
+  <w:abstractNum w:abstractNumId="23">
     <w:nsid w:val="61471C01"/>
     <w:multiLevelType w:val="hybridMultilevel"/>
     <w:tmpl w:val="F168DE02"/>
@@ -17248,7 +17809,7 @@
       </w:rPr>
     </w:lvl>
   </w:abstractNum>
-  <w:abstractNum w:abstractNumId="24" w15:restartNumberingAfterBreak="0">
+  <w:abstractNum w:abstractNumId="24">
     <w:nsid w:val="67F44A3F"/>
     <w:multiLevelType w:val="hybridMultilevel"/>
     <w:tmpl w:val="4C189CDA"/>
@@ -17361,7 +17922,7 @@
       </w:rPr>
     </w:lvl>
   </w:abstractNum>
-  <w:abstractNum w:abstractNumId="25" w15:restartNumberingAfterBreak="0">
+  <w:abstractNum w:abstractNumId="25">
     <w:nsid w:val="727D0682"/>
     <w:multiLevelType w:val="hybridMultilevel"/>
     <w:tmpl w:val="CFDA7136"/>
@@ -17474,7 +18035,7 @@
       </w:rPr>
     </w:lvl>
   </w:abstractNum>
-  <w:abstractNum w:abstractNumId="26" w15:restartNumberingAfterBreak="0">
+  <w:abstractNum w:abstractNumId="26">
     <w:nsid w:val="736C41A6"/>
     <w:multiLevelType w:val="hybridMultilevel"/>
     <w:tmpl w:val="914821B6"/>
@@ -17587,7 +18148,7 @@
       </w:rPr>
     </w:lvl>
   </w:abstractNum>
-  <w:abstractNum w:abstractNumId="27" w15:restartNumberingAfterBreak="0">
+  <w:abstractNum w:abstractNumId="27">
     <w:nsid w:val="79120863"/>
     <w:multiLevelType w:val="hybridMultilevel"/>
     <w:tmpl w:val="F19C9E68"/>
@@ -17673,7 +18234,7 @@
       </w:pPr>
     </w:lvl>
   </w:abstractNum>
-  <w:abstractNum w:abstractNumId="28" w15:restartNumberingAfterBreak="0">
+  <w:abstractNum w:abstractNumId="28">
     <w:nsid w:val="79E7623A"/>
     <w:multiLevelType w:val="hybridMultilevel"/>
     <w:tmpl w:val="2DA43A36"/>
@@ -17786,7 +18347,7 @@
       </w:rPr>
     </w:lvl>
   </w:abstractNum>
-  <w:abstractNum w:abstractNumId="29" w15:restartNumberingAfterBreak="0">
+  <w:abstractNum w:abstractNumId="29">
     <w:nsid w:val="7CE06937"/>
     <w:multiLevelType w:val="hybridMultilevel"/>
     <w:tmpl w:val="6054080E"/>
@@ -17899,7 +18460,7 @@
       </w:rPr>
     </w:lvl>
   </w:abstractNum>
-  <w:abstractNum w:abstractNumId="30" w15:restartNumberingAfterBreak="0">
+  <w:abstractNum w:abstractNumId="30">
     <w:nsid w:val="7E4D1DB4"/>
     <w:multiLevelType w:val="hybridMultilevel"/>
     <w:tmpl w:val="6B28373A"/>
@@ -18107,21 +18668,12 @@
   </w:num>
   <w:num w:numId="32">
     <w:abstractNumId w:val="26"/>
-    <w:lvlOverride w:ilvl="0"/>
-    <w:lvlOverride w:ilvl="1"/>
-    <w:lvlOverride w:ilvl="2"/>
-    <w:lvlOverride w:ilvl="3"/>
-    <w:lvlOverride w:ilvl="4"/>
-    <w:lvlOverride w:ilvl="5"/>
-    <w:lvlOverride w:ilvl="6"/>
-    <w:lvlOverride w:ilvl="7"/>
-    <w:lvlOverride w:ilvl="8"/>
   </w:num>
 </w:numbering>
 </file>
 
 <file path=word/styles.xml><?xml version="1.0" encoding="utf-8"?>
-<w:styles xmlns:mc="http://schemas.openxmlformats.org/markup-compatibility/2006" xmlns:r="http://schemas.openxmlformats.org/officeDocument/2006/relationships" xmlns:w="http://schemas.openxmlformats.org/wordprocessingml/2006/main" xmlns:w14="http://schemas.microsoft.com/office/word/2010/wordml" xmlns:w15="http://schemas.microsoft.com/office/word/2012/wordml" xmlns:w16se="http://schemas.microsoft.com/office/word/2015/wordml/symex" mc:Ignorable="w14 w15 w16se">
+<w:styles xmlns:mc="http://schemas.openxmlformats.org/markup-compatibility/2006" xmlns:r="http://schemas.openxmlformats.org/officeDocument/2006/relationships" xmlns:w="http://schemas.openxmlformats.org/wordprocessingml/2006/main" xmlns:w14="http://schemas.microsoft.com/office/word/2010/wordml" xmlns:w15="http://schemas.microsoft.com/office/word/2012/wordml" mc:Ignorable="w14 w15">
   <w:docDefaults>
     <w:rPrDefault>
       <w:rPr>
@@ -18133,7 +18685,7 @@
     </w:rPrDefault>
     <w:pPrDefault/>
   </w:docDefaults>
-  <w:latentStyles w:defLockedState="0" w:defUIPriority="99" w:defSemiHidden="0" w:defUnhideWhenUsed="0" w:defQFormat="0" w:count="374">
+  <w:latentStyles w:defLockedState="0" w:defUIPriority="99" w:defSemiHidden="0" w:defUnhideWhenUsed="0" w:defQFormat="0" w:count="382">
     <w:lsdException w:name="Normal" w:uiPriority="0" w:qFormat="1"/>
     <w:lsdException w:name="heading 1" w:uiPriority="9" w:qFormat="1"/>
     <w:lsdException w:name="heading 2" w:semiHidden="1" w:uiPriority="9" w:unhideWhenUsed="1" w:qFormat="1"/>
@@ -18507,7 +19059,6 @@
     <w:lsdException w:name="List Table 7 Colorful Accent 6" w:uiPriority="52"/>
     <w:lsdException w:name="Mention" w:semiHidden="1" w:unhideWhenUsed="1"/>
     <w:lsdException w:name="Smart Hyperlink" w:semiHidden="1" w:unhideWhenUsed="1"/>
-    <w:lsdException w:name="Hashtag" w:semiHidden="1" w:unhideWhenUsed="1"/>
   </w:latentStyles>
   <w:style w:type="paragraph" w:default="1" w:styleId="Normal">
     <w:name w:val="Normal"/>
@@ -18546,6 +19097,7 @@
     <w:uiPriority w:val="39"/>
     <w:rsid w:val="00B8077A"/>
     <w:tblPr>
+      <w:tblInd w:w="0" w:type="dxa"/>
       <w:tblBorders>
         <w:top w:val="single" w:sz="4" w:space="0" w:color="auto"/>
         <w:left w:val="single" w:sz="4" w:space="0" w:color="auto"/>
@@ -18554,6 +19106,12 @@
         <w:insideH w:val="single" w:sz="4" w:space="0" w:color="auto"/>
         <w:insideV w:val="single" w:sz="4" w:space="0" w:color="auto"/>
       </w:tblBorders>
+      <w:tblCellMar>
+        <w:top w:w="0" w:type="dxa"/>
+        <w:left w:w="108" w:type="dxa"/>
+        <w:bottom w:w="0" w:type="dxa"/>
+        <w:right w:w="108" w:type="dxa"/>
+      </w:tblCellMar>
     </w:tblPr>
   </w:style>
   <w:style w:type="character" w:styleId="Hyperlink">
@@ -18952,7 +19510,7 @@
 </file>
 
 <file path=customXml/itemProps1.xml><?xml version="1.0" encoding="utf-8"?>
-<ds:datastoreItem xmlns:ds="http://schemas.openxmlformats.org/officeDocument/2006/customXml" ds:itemID="{E77EA8F3-DB54-490C-BF60-1DC3B80FE4EA}">
+<ds:datastoreItem xmlns:ds="http://schemas.openxmlformats.org/officeDocument/2006/customXml" ds:itemID="{EC1BFDED-3456-1B47-9ED5-A766D1E8B3BF}">
   <ds:schemaRefs>
     <ds:schemaRef ds:uri="http://schemas.openxmlformats.org/officeDocument/2006/bibliography"/>
   </ds:schemaRefs>

</xml_diff>